<commit_message>
Completed and evaluated models. Finished assignment write-up
</commit_message>
<xml_diff>
--- a/A4. Telco Churn.docx
+++ b/A4. Telco Churn.docx
@@ -26,34 +26,26 @@
         </w:numPr>
         <w:spacing w:before="100" w:beforeAutospacing="1" w:after="100" w:afterAutospacing="1" w:line="240" w:lineRule="auto"/>
         <w:rPr>
-          <w:rFonts w:ascii="Times New Roman" w:eastAsia="Times New Roman" w:hAnsi="Times New Roman" w:cs="Times New Roman"/>
-          <w:sz w:val="24"/>
-          <w:szCs w:val="24"/>
-        </w:rPr>
-      </w:pPr>
-      <w:r>
-        <w:rPr>
-          <w:rFonts w:ascii="Times New Roman" w:eastAsia="Times New Roman" w:hAnsi="Times New Roman" w:cs="Times New Roman"/>
-          <w:sz w:val="24"/>
-          <w:szCs w:val="24"/>
+          <w:rFonts w:eastAsia="Times New Roman" w:cstheme="minorHAnsi"/>
+        </w:rPr>
+      </w:pPr>
+      <w:r>
+        <w:rPr>
+          <w:rFonts w:eastAsia="Times New Roman" w:cstheme="minorHAnsi"/>
         </w:rPr>
         <w:t xml:space="preserve">Describe the process by which you cleaned, processed, and partitioned </w:t>
       </w:r>
       <w:proofErr w:type="gramStart"/>
       <w:r>
         <w:rPr>
-          <w:rFonts w:ascii="Times New Roman" w:eastAsia="Times New Roman" w:hAnsi="Times New Roman" w:cs="Times New Roman"/>
-          <w:sz w:val="24"/>
-          <w:szCs w:val="24"/>
+          <w:rFonts w:eastAsia="Times New Roman" w:cstheme="minorHAnsi"/>
         </w:rPr>
         <w:t>data</w:t>
       </w:r>
       <w:proofErr w:type="gramEnd"/>
       <w:r>
         <w:rPr>
-          <w:rFonts w:ascii="Times New Roman" w:eastAsia="Times New Roman" w:hAnsi="Times New Roman" w:cs="Times New Roman"/>
-          <w:sz w:val="24"/>
-          <w:szCs w:val="24"/>
+          <w:rFonts w:eastAsia="Times New Roman" w:cstheme="minorHAnsi"/>
         </w:rPr>
         <w:t xml:space="preserve"> as necessary. (1 point)</w:t>
       </w:r>
@@ -67,24 +59,18 @@
         </w:numPr>
         <w:spacing w:before="100" w:beforeAutospacing="1" w:after="100" w:afterAutospacing="1" w:line="240" w:lineRule="auto"/>
         <w:rPr>
-          <w:rFonts w:ascii="Times New Roman" w:eastAsia="Times New Roman" w:hAnsi="Times New Roman" w:cs="Times New Roman"/>
-          <w:sz w:val="24"/>
-          <w:szCs w:val="24"/>
-        </w:rPr>
-      </w:pPr>
-      <w:r>
-        <w:rPr>
-          <w:rFonts w:ascii="Times New Roman" w:eastAsia="Times New Roman" w:hAnsi="Times New Roman" w:cs="Times New Roman"/>
-          <w:sz w:val="24"/>
-          <w:szCs w:val="24"/>
+          <w:rFonts w:eastAsia="Times New Roman" w:cstheme="minorHAnsi"/>
+        </w:rPr>
+      </w:pPr>
+      <w:r>
+        <w:rPr>
+          <w:rFonts w:eastAsia="Times New Roman" w:cstheme="minorHAnsi"/>
         </w:rPr>
         <w:t>Dropped 11 rows that contained NA</w:t>
       </w:r>
       <w:r>
         <w:rPr>
-          <w:rFonts w:ascii="Times New Roman" w:eastAsia="Times New Roman" w:hAnsi="Times New Roman" w:cs="Times New Roman"/>
-          <w:sz w:val="24"/>
-          <w:szCs w:val="24"/>
+          <w:rFonts w:eastAsia="Times New Roman" w:cstheme="minorHAnsi"/>
         </w:rPr>
         <w:t>.</w:t>
       </w:r>
@@ -98,196 +84,52 @@
         </w:numPr>
         <w:spacing w:before="100" w:beforeAutospacing="1" w:after="100" w:afterAutospacing="1" w:line="240" w:lineRule="auto"/>
         <w:rPr>
-          <w:rFonts w:ascii="Times New Roman" w:eastAsia="Times New Roman" w:hAnsi="Times New Roman" w:cs="Times New Roman"/>
-          <w:sz w:val="24"/>
-          <w:szCs w:val="24"/>
-        </w:rPr>
-      </w:pPr>
-      <w:r>
-        <w:rPr>
-          <w:rFonts w:ascii="Times New Roman" w:eastAsia="Times New Roman" w:hAnsi="Times New Roman" w:cs="Times New Roman"/>
-          <w:sz w:val="24"/>
-          <w:szCs w:val="24"/>
-        </w:rPr>
-        <w:t xml:space="preserve">Made </w:t>
-      </w:r>
-      <w:r>
-        <w:rPr>
-          <w:rFonts w:ascii="Times New Roman" w:eastAsia="Times New Roman" w:hAnsi="Times New Roman" w:cs="Times New Roman"/>
-          <w:sz w:val="24"/>
-          <w:szCs w:val="24"/>
-        </w:rPr>
-        <w:t xml:space="preserve">yes/no factors: </w:t>
-      </w:r>
-      <w:proofErr w:type="spellStart"/>
-      <w:r>
-        <w:rPr>
-          <w:rFonts w:ascii="Times New Roman" w:eastAsia="Times New Roman" w:hAnsi="Times New Roman" w:cs="Times New Roman"/>
-          <w:sz w:val="24"/>
-          <w:szCs w:val="24"/>
-        </w:rPr>
-        <w:t>SeniorCitizen</w:t>
-      </w:r>
-      <w:proofErr w:type="spellEnd"/>
-      <w:r>
-        <w:rPr>
-          <w:rFonts w:ascii="Times New Roman" w:eastAsia="Times New Roman" w:hAnsi="Times New Roman" w:cs="Times New Roman"/>
-          <w:sz w:val="24"/>
-          <w:szCs w:val="24"/>
-        </w:rPr>
-        <w:t xml:space="preserve">, </w:t>
-      </w:r>
-      <w:proofErr w:type="spellStart"/>
-      <w:r>
-        <w:rPr>
-          <w:rFonts w:ascii="Times New Roman" w:eastAsia="Times New Roman" w:hAnsi="Times New Roman" w:cs="Times New Roman"/>
-          <w:sz w:val="24"/>
-          <w:szCs w:val="24"/>
-        </w:rPr>
-        <w:t>InternetService</w:t>
-      </w:r>
-      <w:proofErr w:type="spellEnd"/>
-      <w:r>
-        <w:rPr>
-          <w:rFonts w:ascii="Times New Roman" w:eastAsia="Times New Roman" w:hAnsi="Times New Roman" w:cs="Times New Roman"/>
-          <w:sz w:val="24"/>
-          <w:szCs w:val="24"/>
-        </w:rPr>
-        <w:t xml:space="preserve">, </w:t>
-      </w:r>
-      <w:proofErr w:type="spellStart"/>
-      <w:r>
-        <w:rPr>
-          <w:rFonts w:ascii="Times New Roman" w:eastAsia="Times New Roman" w:hAnsi="Times New Roman" w:cs="Times New Roman"/>
-          <w:sz w:val="24"/>
-          <w:szCs w:val="24"/>
-        </w:rPr>
-        <w:t>MultipleLines</w:t>
-      </w:r>
-      <w:proofErr w:type="spellEnd"/>
-      <w:r>
-        <w:rPr>
-          <w:rFonts w:ascii="Times New Roman" w:eastAsia="Times New Roman" w:hAnsi="Times New Roman" w:cs="Times New Roman"/>
-          <w:sz w:val="24"/>
-          <w:szCs w:val="24"/>
-        </w:rPr>
-        <w:t xml:space="preserve">, </w:t>
-      </w:r>
-      <w:proofErr w:type="spellStart"/>
-      <w:r>
-        <w:rPr>
-          <w:rFonts w:ascii="Times New Roman" w:eastAsia="Times New Roman" w:hAnsi="Times New Roman" w:cs="Times New Roman"/>
-          <w:sz w:val="24"/>
-          <w:szCs w:val="24"/>
-        </w:rPr>
-        <w:t>OnlineSecurity</w:t>
-      </w:r>
-      <w:proofErr w:type="spellEnd"/>
-      <w:r>
-        <w:rPr>
-          <w:rFonts w:ascii="Times New Roman" w:eastAsia="Times New Roman" w:hAnsi="Times New Roman" w:cs="Times New Roman"/>
-          <w:sz w:val="24"/>
-          <w:szCs w:val="24"/>
-        </w:rPr>
-        <w:t xml:space="preserve">, </w:t>
-      </w:r>
-      <w:proofErr w:type="spellStart"/>
-      <w:r>
-        <w:rPr>
-          <w:rFonts w:ascii="Times New Roman" w:eastAsia="Times New Roman" w:hAnsi="Times New Roman" w:cs="Times New Roman"/>
-          <w:sz w:val="24"/>
-          <w:szCs w:val="24"/>
-        </w:rPr>
-        <w:t>OnlineBackup</w:t>
-      </w:r>
-      <w:proofErr w:type="spellEnd"/>
-      <w:r>
-        <w:rPr>
-          <w:rFonts w:ascii="Times New Roman" w:eastAsia="Times New Roman" w:hAnsi="Times New Roman" w:cs="Times New Roman"/>
-          <w:sz w:val="24"/>
-          <w:szCs w:val="24"/>
-        </w:rPr>
-        <w:t xml:space="preserve">, </w:t>
-      </w:r>
-      <w:proofErr w:type="spellStart"/>
-      <w:r>
-        <w:rPr>
-          <w:rFonts w:ascii="Times New Roman" w:eastAsia="Times New Roman" w:hAnsi="Times New Roman" w:cs="Times New Roman"/>
-          <w:sz w:val="24"/>
-          <w:szCs w:val="24"/>
-        </w:rPr>
-        <w:t>DeviceProtection</w:t>
-      </w:r>
-      <w:proofErr w:type="spellEnd"/>
-      <w:r>
-        <w:rPr>
-          <w:rFonts w:ascii="Times New Roman" w:eastAsia="Times New Roman" w:hAnsi="Times New Roman" w:cs="Times New Roman"/>
-          <w:sz w:val="24"/>
-          <w:szCs w:val="24"/>
-        </w:rPr>
-        <w:t xml:space="preserve">, </w:t>
-      </w:r>
-      <w:proofErr w:type="spellStart"/>
-      <w:r>
-        <w:rPr>
-          <w:rFonts w:ascii="Times New Roman" w:eastAsia="Times New Roman" w:hAnsi="Times New Roman" w:cs="Times New Roman"/>
-          <w:sz w:val="24"/>
-          <w:szCs w:val="24"/>
-        </w:rPr>
-        <w:t>TechSupport</w:t>
-      </w:r>
-      <w:proofErr w:type="spellEnd"/>
-      <w:r>
-        <w:rPr>
-          <w:rFonts w:ascii="Times New Roman" w:eastAsia="Times New Roman" w:hAnsi="Times New Roman" w:cs="Times New Roman"/>
-          <w:sz w:val="24"/>
-          <w:szCs w:val="24"/>
-        </w:rPr>
-        <w:t xml:space="preserve">, </w:t>
-      </w:r>
-      <w:proofErr w:type="spellStart"/>
-      <w:r>
-        <w:rPr>
-          <w:rFonts w:ascii="Times New Roman" w:eastAsia="Times New Roman" w:hAnsi="Times New Roman" w:cs="Times New Roman"/>
-          <w:sz w:val="24"/>
-          <w:szCs w:val="24"/>
-        </w:rPr>
-        <w:t>StreamingTV</w:t>
-      </w:r>
-      <w:proofErr w:type="spellEnd"/>
-      <w:r>
-        <w:rPr>
-          <w:rFonts w:ascii="Times New Roman" w:eastAsia="Times New Roman" w:hAnsi="Times New Roman" w:cs="Times New Roman"/>
-          <w:sz w:val="24"/>
-          <w:szCs w:val="24"/>
-        </w:rPr>
-        <w:t xml:space="preserve">, </w:t>
-      </w:r>
-      <w:proofErr w:type="spellStart"/>
-      <w:r>
-        <w:rPr>
-          <w:rFonts w:ascii="Times New Roman" w:eastAsia="Times New Roman" w:hAnsi="Times New Roman" w:cs="Times New Roman"/>
-          <w:sz w:val="24"/>
-          <w:szCs w:val="24"/>
-        </w:rPr>
-        <w:t>StreamingMovie</w:t>
-      </w:r>
-      <w:proofErr w:type="spellEnd"/>
-      <w:r>
-        <w:rPr>
-          <w:rFonts w:ascii="Times New Roman" w:eastAsia="Times New Roman" w:hAnsi="Times New Roman" w:cs="Times New Roman"/>
-          <w:sz w:val="24"/>
-          <w:szCs w:val="24"/>
-        </w:rPr>
-        <w:t>, contract</w:t>
-      </w:r>
-      <w:r>
-        <w:rPr>
-          <w:rFonts w:ascii="Times New Roman" w:eastAsia="Times New Roman" w:hAnsi="Times New Roman" w:cs="Times New Roman"/>
-          <w:sz w:val="24"/>
-          <w:szCs w:val="24"/>
+          <w:rFonts w:eastAsia="Times New Roman" w:cstheme="minorHAnsi"/>
+        </w:rPr>
+      </w:pPr>
+      <w:r>
+        <w:rPr>
+          <w:rFonts w:eastAsia="Times New Roman" w:cstheme="minorHAnsi"/>
+        </w:rPr>
+        <w:t>Made Churn</w:t>
+      </w:r>
+      <w:r>
+        <w:rPr>
+          <w:rFonts w:eastAsia="Times New Roman" w:cstheme="minorHAnsi"/>
         </w:rPr>
         <w:t xml:space="preserve"> </w:t>
+      </w:r>
+      <w:r>
+        <w:rPr>
+          <w:rFonts w:eastAsia="Times New Roman" w:cstheme="minorHAnsi"/>
+        </w:rPr>
+        <w:t>0/1</w:t>
+      </w:r>
+      <w:r>
+        <w:rPr>
+          <w:rFonts w:eastAsia="Times New Roman" w:cstheme="minorHAnsi"/>
+        </w:rPr>
+        <w:t xml:space="preserve"> dummy variable instead of </w:t>
+      </w:r>
+      <w:proofErr w:type="spellStart"/>
+      <w:r>
+        <w:rPr>
+          <w:rFonts w:eastAsia="Times New Roman" w:cstheme="minorHAnsi"/>
+        </w:rPr>
+        <w:t>chr</w:t>
+      </w:r>
+      <w:proofErr w:type="spellEnd"/>
+      <w:r>
+        <w:rPr>
+          <w:rFonts w:eastAsia="Times New Roman" w:cstheme="minorHAnsi"/>
+        </w:rPr>
+        <w:t xml:space="preserve"> or factor</w:t>
+      </w:r>
+      <w:r>
+        <w:rPr>
+          <w:rFonts w:eastAsia="Times New Roman" w:cstheme="minorHAnsi"/>
+        </w:rPr>
+        <w:t xml:space="preserve"> for use as dependent variable.</w:t>
       </w:r>
     </w:p>
     <w:p>
@@ -299,36 +141,287 @@
         </w:numPr>
         <w:spacing w:before="100" w:beforeAutospacing="1" w:after="100" w:afterAutospacing="1" w:line="240" w:lineRule="auto"/>
         <w:rPr>
-          <w:rFonts w:ascii="Times New Roman" w:eastAsia="Times New Roman" w:hAnsi="Times New Roman" w:cs="Times New Roman"/>
-          <w:sz w:val="24"/>
-          <w:szCs w:val="24"/>
-        </w:rPr>
-      </w:pPr>
-      <w:r>
-        <w:rPr>
-          <w:rFonts w:ascii="Times New Roman" w:eastAsia="Times New Roman" w:hAnsi="Times New Roman" w:cs="Times New Roman"/>
-          <w:sz w:val="24"/>
-          <w:szCs w:val="24"/>
-        </w:rPr>
-        <w:t xml:space="preserve">Combined DSL and </w:t>
-      </w:r>
-      <w:proofErr w:type="spellStart"/>
-      <w:r>
-        <w:rPr>
-          <w:rFonts w:ascii="Times New Roman" w:eastAsia="Times New Roman" w:hAnsi="Times New Roman" w:cs="Times New Roman"/>
-          <w:sz w:val="24"/>
-          <w:szCs w:val="24"/>
-        </w:rPr>
-        <w:t>FiberOptic</w:t>
-      </w:r>
-      <w:proofErr w:type="spellEnd"/>
-      <w:r>
-        <w:rPr>
-          <w:rFonts w:ascii="Times New Roman" w:eastAsia="Times New Roman" w:hAnsi="Times New Roman" w:cs="Times New Roman"/>
-          <w:sz w:val="24"/>
-          <w:szCs w:val="24"/>
-        </w:rPr>
-        <w:t xml:space="preserve"> to “Yes” for internet</w:t>
+          <w:rFonts w:eastAsia="Times New Roman" w:cstheme="minorHAnsi"/>
+        </w:rPr>
+      </w:pPr>
+      <w:r>
+        <w:rPr>
+          <w:rFonts w:eastAsia="Times New Roman" w:cstheme="minorHAnsi"/>
+        </w:rPr>
+        <w:t xml:space="preserve">Made </w:t>
+      </w:r>
+      <w:r>
+        <w:rPr>
+          <w:rFonts w:eastAsia="Times New Roman" w:cstheme="minorHAnsi"/>
+        </w:rPr>
+        <w:t xml:space="preserve">yes/no factors: </w:t>
+      </w:r>
+      <w:proofErr w:type="spellStart"/>
+      <w:r>
+        <w:rPr>
+          <w:rFonts w:eastAsia="Times New Roman" w:cstheme="minorHAnsi"/>
+        </w:rPr>
+        <w:t>SeniorCitizen</w:t>
+      </w:r>
+      <w:proofErr w:type="spellEnd"/>
+      <w:r>
+        <w:rPr>
+          <w:rFonts w:eastAsia="Times New Roman" w:cstheme="minorHAnsi"/>
+        </w:rPr>
+        <w:t xml:space="preserve">, </w:t>
+      </w:r>
+      <w:proofErr w:type="spellStart"/>
+      <w:r>
+        <w:rPr>
+          <w:rFonts w:eastAsia="Times New Roman" w:cstheme="minorHAnsi"/>
+        </w:rPr>
+        <w:t>InternetService</w:t>
+      </w:r>
+      <w:proofErr w:type="spellEnd"/>
+      <w:r>
+        <w:rPr>
+          <w:rFonts w:eastAsia="Times New Roman" w:cstheme="minorHAnsi"/>
+        </w:rPr>
+        <w:t xml:space="preserve">, </w:t>
+      </w:r>
+      <w:proofErr w:type="spellStart"/>
+      <w:r>
+        <w:rPr>
+          <w:rFonts w:eastAsia="Times New Roman" w:cstheme="minorHAnsi"/>
+        </w:rPr>
+        <w:t>MultipleLines</w:t>
+      </w:r>
+      <w:proofErr w:type="spellEnd"/>
+      <w:r>
+        <w:rPr>
+          <w:rFonts w:eastAsia="Times New Roman" w:cstheme="minorHAnsi"/>
+        </w:rPr>
+        <w:t xml:space="preserve">, </w:t>
+      </w:r>
+      <w:proofErr w:type="spellStart"/>
+      <w:r>
+        <w:rPr>
+          <w:rFonts w:eastAsia="Times New Roman" w:cstheme="minorHAnsi"/>
+        </w:rPr>
+        <w:t>OnlineSecurity</w:t>
+      </w:r>
+      <w:proofErr w:type="spellEnd"/>
+      <w:r>
+        <w:rPr>
+          <w:rFonts w:eastAsia="Times New Roman" w:cstheme="minorHAnsi"/>
+        </w:rPr>
+        <w:t xml:space="preserve">, </w:t>
+      </w:r>
+      <w:proofErr w:type="spellStart"/>
+      <w:r>
+        <w:rPr>
+          <w:rFonts w:eastAsia="Times New Roman" w:cstheme="minorHAnsi"/>
+        </w:rPr>
+        <w:t>OnlineBackup</w:t>
+      </w:r>
+      <w:proofErr w:type="spellEnd"/>
+      <w:r>
+        <w:rPr>
+          <w:rFonts w:eastAsia="Times New Roman" w:cstheme="minorHAnsi"/>
+        </w:rPr>
+        <w:t xml:space="preserve">, </w:t>
+      </w:r>
+      <w:proofErr w:type="spellStart"/>
+      <w:r>
+        <w:rPr>
+          <w:rFonts w:eastAsia="Times New Roman" w:cstheme="minorHAnsi"/>
+        </w:rPr>
+        <w:t>DeviceProtection</w:t>
+      </w:r>
+      <w:proofErr w:type="spellEnd"/>
+      <w:r>
+        <w:rPr>
+          <w:rFonts w:eastAsia="Times New Roman" w:cstheme="minorHAnsi"/>
+        </w:rPr>
+        <w:t xml:space="preserve">, </w:t>
+      </w:r>
+      <w:proofErr w:type="spellStart"/>
+      <w:r>
+        <w:rPr>
+          <w:rFonts w:eastAsia="Times New Roman" w:cstheme="minorHAnsi"/>
+        </w:rPr>
+        <w:t>TechSupport</w:t>
+      </w:r>
+      <w:proofErr w:type="spellEnd"/>
+      <w:r>
+        <w:rPr>
+          <w:rFonts w:eastAsia="Times New Roman" w:cstheme="minorHAnsi"/>
+        </w:rPr>
+        <w:t xml:space="preserve">, </w:t>
+      </w:r>
+      <w:proofErr w:type="spellStart"/>
+      <w:r>
+        <w:rPr>
+          <w:rFonts w:eastAsia="Times New Roman" w:cstheme="minorHAnsi"/>
+        </w:rPr>
+        <w:t>StreamingTV</w:t>
+      </w:r>
+      <w:proofErr w:type="spellEnd"/>
+      <w:r>
+        <w:rPr>
+          <w:rFonts w:eastAsia="Times New Roman" w:cstheme="minorHAnsi"/>
+        </w:rPr>
+        <w:t xml:space="preserve">, </w:t>
+      </w:r>
+      <w:proofErr w:type="spellStart"/>
+      <w:r>
+        <w:rPr>
+          <w:rFonts w:eastAsia="Times New Roman" w:cstheme="minorHAnsi"/>
+        </w:rPr>
+        <w:t>StreamingMovie</w:t>
+      </w:r>
+      <w:proofErr w:type="spellEnd"/>
+      <w:r>
+        <w:rPr>
+          <w:rFonts w:eastAsia="Times New Roman" w:cstheme="minorHAnsi"/>
+        </w:rPr>
+        <w:t>, contract</w:t>
+      </w:r>
+      <w:r>
+        <w:rPr>
+          <w:rFonts w:eastAsia="Times New Roman" w:cstheme="minorHAnsi"/>
+        </w:rPr>
+        <w:t xml:space="preserve"> </w:t>
+      </w:r>
+      <w:r>
+        <w:rPr>
+          <w:rFonts w:eastAsia="Times New Roman" w:cstheme="minorHAnsi"/>
+        </w:rPr>
+        <w:t>.</w:t>
+      </w:r>
+    </w:p>
+    <w:p>
+      <w:pPr>
+        <w:pStyle w:val="ListParagraph"/>
+        <w:numPr>
+          <w:ilvl w:val="1"/>
+          <w:numId w:val="6"/>
+        </w:numPr>
+        <w:spacing w:before="100" w:beforeAutospacing="1" w:after="100" w:afterAutospacing="1" w:line="240" w:lineRule="auto"/>
+        <w:rPr>
+          <w:rFonts w:eastAsia="Times New Roman" w:cstheme="minorHAnsi"/>
+        </w:rPr>
+      </w:pPr>
+      <w:r>
+        <w:rPr>
+          <w:rFonts w:eastAsia="Times New Roman" w:cstheme="minorHAnsi"/>
+        </w:rPr>
+        <w:t>Combined all “No” and “No</w:t>
+      </w:r>
+      <w:r>
+        <w:rPr>
+          <w:rFonts w:eastAsia="Times New Roman" w:cstheme="minorHAnsi"/>
+        </w:rPr>
+        <w:t xml:space="preserve"> internet service” </w:t>
+      </w:r>
+      <w:r>
+        <w:rPr>
+          <w:rFonts w:eastAsia="Times New Roman" w:cstheme="minorHAnsi"/>
+        </w:rPr>
+        <w:t>to</w:t>
+      </w:r>
+      <w:r>
+        <w:rPr>
+          <w:rFonts w:eastAsia="Times New Roman" w:cstheme="minorHAnsi"/>
+        </w:rPr>
+        <w:t xml:space="preserve"> </w:t>
+      </w:r>
+      <w:r>
+        <w:rPr>
+          <w:rFonts w:eastAsia="Times New Roman" w:cstheme="minorHAnsi"/>
+        </w:rPr>
+        <w:t>“No”</w:t>
+      </w:r>
+      <w:r>
+        <w:rPr>
+          <w:rFonts w:eastAsia="Times New Roman" w:cstheme="minorHAnsi"/>
+        </w:rPr>
+        <w:t>.</w:t>
+      </w:r>
+    </w:p>
+    <w:p>
+      <w:pPr>
+        <w:pStyle w:val="ListParagraph"/>
+        <w:numPr>
+          <w:ilvl w:val="1"/>
+          <w:numId w:val="6"/>
+        </w:numPr>
+        <w:spacing w:before="100" w:beforeAutospacing="1" w:after="100" w:afterAutospacing="1" w:line="240" w:lineRule="auto"/>
+        <w:rPr>
+          <w:rFonts w:eastAsia="Times New Roman" w:cstheme="minorHAnsi"/>
+        </w:rPr>
+      </w:pPr>
+      <w:r>
+        <w:rPr>
+          <w:rFonts w:eastAsia="Times New Roman" w:cstheme="minorHAnsi"/>
+        </w:rPr>
+        <w:t>Combined all “No” and “No phone service” to “No”</w:t>
+      </w:r>
+      <w:r>
+        <w:rPr>
+          <w:rFonts w:eastAsia="Times New Roman" w:cstheme="minorHAnsi"/>
+        </w:rPr>
+        <w:t>.</w:t>
+      </w:r>
+    </w:p>
+    <w:p>
+      <w:pPr>
+        <w:pStyle w:val="ListParagraph"/>
+        <w:numPr>
+          <w:ilvl w:val="1"/>
+          <w:numId w:val="6"/>
+        </w:numPr>
+        <w:spacing w:before="100" w:beforeAutospacing="1" w:after="100" w:afterAutospacing="1" w:line="240" w:lineRule="auto"/>
+        <w:rPr>
+          <w:rFonts w:eastAsia="Times New Roman" w:cstheme="minorHAnsi"/>
+        </w:rPr>
+      </w:pPr>
+      <w:r>
+        <w:rPr>
+          <w:rFonts w:eastAsia="Times New Roman" w:cstheme="minorHAnsi"/>
+        </w:rPr>
+        <w:t>Combine</w:t>
+      </w:r>
+      <w:r>
+        <w:rPr>
+          <w:rFonts w:eastAsia="Times New Roman" w:cstheme="minorHAnsi"/>
+        </w:rPr>
+        <w:t>d</w:t>
+      </w:r>
+      <w:r>
+        <w:rPr>
+          <w:rFonts w:eastAsia="Times New Roman" w:cstheme="minorHAnsi"/>
+        </w:rPr>
+        <w:t xml:space="preserve"> “one year” and “two year” to “Yes</w:t>
+      </w:r>
+      <w:r>
+        <w:rPr>
+          <w:rFonts w:eastAsia="Times New Roman" w:cstheme="minorHAnsi"/>
+        </w:rPr>
+        <w:t>”</w:t>
+      </w:r>
+      <w:r>
+        <w:rPr>
+          <w:rFonts w:eastAsia="Times New Roman" w:cstheme="minorHAnsi"/>
+        </w:rPr>
+        <w:t xml:space="preserve"> for contract, </w:t>
+      </w:r>
+      <w:r>
+        <w:rPr>
+          <w:rFonts w:eastAsia="Times New Roman" w:cstheme="minorHAnsi"/>
+        </w:rPr>
+        <w:t>considered “month-to-month” no contract</w:t>
+      </w:r>
+      <w:r>
+        <w:rPr>
+          <w:rFonts w:eastAsia="Times New Roman" w:cstheme="minorHAnsi"/>
+        </w:rPr>
+        <w:t>.</w:t>
       </w:r>
     </w:p>
     <w:p>
@@ -340,42 +433,38 @@
         </w:numPr>
         <w:spacing w:before="100" w:beforeAutospacing="1" w:after="100" w:afterAutospacing="1" w:line="240" w:lineRule="auto"/>
         <w:rPr>
-          <w:rFonts w:ascii="Times New Roman" w:eastAsia="Times New Roman" w:hAnsi="Times New Roman" w:cs="Times New Roman"/>
-          <w:sz w:val="24"/>
-          <w:szCs w:val="24"/>
-        </w:rPr>
-      </w:pPr>
-      <w:r>
-        <w:rPr>
-          <w:rFonts w:ascii="Times New Roman" w:eastAsia="Times New Roman" w:hAnsi="Times New Roman" w:cs="Times New Roman"/>
-          <w:sz w:val="24"/>
-          <w:szCs w:val="24"/>
+          <w:rFonts w:eastAsia="Times New Roman" w:cstheme="minorHAnsi"/>
+        </w:rPr>
+      </w:pPr>
+      <w:r>
+        <w:rPr>
+          <w:rFonts w:eastAsia="Times New Roman" w:cstheme="minorHAnsi"/>
         </w:rPr>
         <w:t xml:space="preserve">Changed </w:t>
       </w:r>
       <w:r>
         <w:rPr>
-          <w:rFonts w:ascii="Times New Roman" w:eastAsia="Times New Roman" w:hAnsi="Times New Roman" w:cs="Times New Roman"/>
-          <w:sz w:val="24"/>
-          <w:szCs w:val="24"/>
+          <w:rFonts w:eastAsia="Times New Roman" w:cstheme="minorHAnsi"/>
         </w:rPr>
         <w:t xml:space="preserve">all non-numeric </w:t>
       </w:r>
       <w:r>
         <w:rPr>
-          <w:rFonts w:ascii="Times New Roman" w:eastAsia="Times New Roman" w:hAnsi="Times New Roman" w:cs="Times New Roman"/>
-          <w:sz w:val="24"/>
-          <w:szCs w:val="24"/>
+          <w:rFonts w:eastAsia="Times New Roman" w:cstheme="minorHAnsi"/>
         </w:rPr>
         <w:t xml:space="preserve">attributes from character to factor data </w:t>
       </w:r>
       <w:r>
         <w:rPr>
-          <w:rFonts w:ascii="Times New Roman" w:eastAsia="Times New Roman" w:hAnsi="Times New Roman" w:cs="Times New Roman"/>
-          <w:sz w:val="24"/>
-          <w:szCs w:val="24"/>
+          <w:rFonts w:eastAsia="Times New Roman" w:cstheme="minorHAnsi"/>
         </w:rPr>
         <w:t>types</w:t>
+      </w:r>
+      <w:r>
+        <w:rPr>
+          <w:rFonts w:eastAsia="Times New Roman" w:cstheme="minorHAnsi"/>
+        </w:rPr>
+        <w:t>.</w:t>
       </w:r>
     </w:p>
     <w:p>
@@ -387,36 +476,77 @@
         </w:numPr>
         <w:spacing w:before="100" w:beforeAutospacing="1" w:after="100" w:afterAutospacing="1" w:line="240" w:lineRule="auto"/>
         <w:rPr>
-          <w:rFonts w:ascii="Times New Roman" w:eastAsia="Times New Roman" w:hAnsi="Times New Roman" w:cs="Times New Roman"/>
-          <w:sz w:val="24"/>
-          <w:szCs w:val="24"/>
-        </w:rPr>
-      </w:pPr>
-      <w:r>
-        <w:rPr>
-          <w:rFonts w:ascii="Times New Roman" w:eastAsia="Times New Roman" w:hAnsi="Times New Roman" w:cs="Times New Roman"/>
-          <w:sz w:val="24"/>
-          <w:szCs w:val="24"/>
-        </w:rPr>
-        <w:t xml:space="preserve">Created phone only, internet only, and </w:t>
-      </w:r>
-      <w:proofErr w:type="spellStart"/>
-      <w:r>
-        <w:rPr>
-          <w:rFonts w:ascii="Times New Roman" w:eastAsia="Times New Roman" w:hAnsi="Times New Roman" w:cs="Times New Roman"/>
-          <w:sz w:val="24"/>
-          <w:szCs w:val="24"/>
-        </w:rPr>
-        <w:t>phone+internet</w:t>
-      </w:r>
-      <w:proofErr w:type="spellEnd"/>
-      <w:r>
-        <w:rPr>
-          <w:rFonts w:ascii="Times New Roman" w:eastAsia="Times New Roman" w:hAnsi="Times New Roman" w:cs="Times New Roman"/>
-          <w:sz w:val="24"/>
-          <w:szCs w:val="24"/>
-        </w:rPr>
-        <w:t xml:space="preserve"> subsets</w:t>
+          <w:rFonts w:eastAsia="Times New Roman" w:cstheme="minorHAnsi"/>
+        </w:rPr>
+      </w:pPr>
+      <w:r>
+        <w:rPr>
+          <w:rFonts w:eastAsia="Times New Roman" w:cstheme="minorHAnsi"/>
+        </w:rPr>
+        <w:t>Sub</w:t>
+      </w:r>
+      <w:r>
+        <w:rPr>
+          <w:rFonts w:eastAsia="Times New Roman" w:cstheme="minorHAnsi"/>
+        </w:rPr>
+        <w:t>-</w:t>
+      </w:r>
+      <w:proofErr w:type="spellStart"/>
+      <w:r>
+        <w:rPr>
+          <w:rFonts w:eastAsia="Times New Roman" w:cstheme="minorHAnsi"/>
+        </w:rPr>
+        <w:t>setted</w:t>
+      </w:r>
+      <w:proofErr w:type="spellEnd"/>
+      <w:r>
+        <w:rPr>
+          <w:rFonts w:eastAsia="Times New Roman" w:cstheme="minorHAnsi"/>
+        </w:rPr>
+        <w:t xml:space="preserve"> phone only, internet only, and both customer</w:t>
+      </w:r>
+      <w:r>
+        <w:rPr>
+          <w:rFonts w:eastAsia="Times New Roman" w:cstheme="minorHAnsi"/>
+        </w:rPr>
+        <w:t>s.</w:t>
+      </w:r>
+    </w:p>
+    <w:p>
+      <w:pPr>
+        <w:pStyle w:val="ListParagraph"/>
+        <w:numPr>
+          <w:ilvl w:val="0"/>
+          <w:numId w:val="6"/>
+        </w:numPr>
+        <w:spacing w:before="100" w:beforeAutospacing="1" w:after="100" w:afterAutospacing="1" w:line="240" w:lineRule="auto"/>
+        <w:rPr>
+          <w:rFonts w:eastAsia="Times New Roman" w:cstheme="minorHAnsi"/>
+        </w:rPr>
+      </w:pPr>
+      <w:r>
+        <w:rPr>
+          <w:rFonts w:eastAsia="Times New Roman" w:cstheme="minorHAnsi"/>
+        </w:rPr>
+        <w:t>Partitioned data to 75/25 train/test with seed(1</w:t>
+      </w:r>
+      <w:r>
+        <w:rPr>
+          <w:rFonts w:eastAsia="Times New Roman" w:cstheme="minorHAnsi"/>
+        </w:rPr>
+        <w:t>02</w:t>
+      </w:r>
+      <w:r>
+        <w:rPr>
+          <w:rFonts w:eastAsia="Times New Roman" w:cstheme="minorHAnsi"/>
+        </w:rPr>
+        <w:t xml:space="preserve">4) </w:t>
+      </w:r>
+      <w:r>
+        <w:rPr>
+          <w:rFonts w:eastAsia="Times New Roman" w:cstheme="minorHAnsi"/>
+        </w:rPr>
+        <w:t>for repeatable results.</w:t>
       </w:r>
     </w:p>
     <w:p>
@@ -427,36 +557,34 @@
         </w:numPr>
         <w:spacing w:before="100" w:beforeAutospacing="1" w:after="100" w:afterAutospacing="1" w:line="240" w:lineRule="auto"/>
         <w:rPr>
-          <w:rFonts w:ascii="Times New Roman" w:eastAsia="Times New Roman" w:hAnsi="Times New Roman" w:cs="Times New Roman"/>
-          <w:sz w:val="24"/>
-          <w:szCs w:val="24"/>
-        </w:rPr>
-      </w:pPr>
-      <w:r>
-        <w:rPr>
-          <w:rFonts w:ascii="Times New Roman" w:eastAsia="Times New Roman" w:hAnsi="Times New Roman" w:cs="Times New Roman"/>
-          <w:sz w:val="24"/>
-          <w:szCs w:val="24"/>
+          <w:rFonts w:eastAsia="Times New Roman" w:cstheme="minorHAnsi"/>
+        </w:rPr>
+      </w:pPr>
+      <w:r>
+        <w:rPr>
+          <w:rFonts w:eastAsia="Times New Roman" w:cstheme="minorHAnsi"/>
         </w:rPr>
         <w:t>What predictors do you think contributes to the churn of (</w:t>
       </w:r>
       <w:proofErr w:type="spellStart"/>
       <w:r>
         <w:rPr>
-          <w:rFonts w:ascii="Times New Roman" w:eastAsia="Times New Roman" w:hAnsi="Times New Roman" w:cs="Times New Roman"/>
-          <w:sz w:val="24"/>
-          <w:szCs w:val="24"/>
+          <w:rFonts w:eastAsia="Times New Roman" w:cstheme="minorHAnsi"/>
         </w:rPr>
         <w:t>i</w:t>
       </w:r>
       <w:proofErr w:type="spellEnd"/>
       <w:r>
         <w:rPr>
-          <w:rFonts w:ascii="Times New Roman" w:eastAsia="Times New Roman" w:hAnsi="Times New Roman" w:cs="Times New Roman"/>
-          <w:sz w:val="24"/>
-          <w:szCs w:val="24"/>
+          <w:rFonts w:eastAsia="Times New Roman" w:cstheme="minorHAnsi"/>
         </w:rPr>
         <w:t>) only telephone customers, (ii) only Internet service customers, and (iii) customers who subscribe to both phone and Internet services? Explain the rationale for your answer. (2 points</w:t>
+      </w:r>
+      <w:r>
+        <w:rPr>
+          <w:rFonts w:eastAsia="Times New Roman" w:cstheme="minorHAnsi"/>
+        </w:rPr>
+        <w:t>)</w:t>
       </w:r>
     </w:p>
     <w:tbl>
@@ -486,7 +614,7 @@
         <w:tc>
           <w:tcPr>
             <w:tcW w:w="2469" w:type="dxa"/>
-            <w:shd w:val="clear" w:color="auto" w:fill="4472C4" w:themeFill="accent1"/>
+            <w:shd w:val="clear" w:color="auto" w:fill="B4C6E7" w:themeFill="accent1" w:themeFillTint="66"/>
             <w:noWrap/>
             <w:vAlign w:val="bottom"/>
           </w:tcPr>
@@ -498,7 +626,7 @@
                 <w:rFonts w:ascii="Calibri" w:eastAsia="Times New Roman" w:hAnsi="Calibri" w:cs="Calibri"/>
                 <w:b/>
                 <w:bCs/>
-                <w:color w:val="FFFFFF" w:themeColor="background1"/>
+                <w:color w:val="000000" w:themeColor="text1"/>
               </w:rPr>
             </w:pPr>
             <w:r>
@@ -506,7 +634,7 @@
                 <w:rFonts w:ascii="Calibri" w:eastAsia="Times New Roman" w:hAnsi="Calibri" w:cs="Calibri"/>
                 <w:b/>
                 <w:bCs/>
-                <w:color w:val="FFFFFF" w:themeColor="background1"/>
+                <w:color w:val="000000" w:themeColor="text1"/>
               </w:rPr>
               <w:t>Variable</w:t>
             </w:r>
@@ -515,7 +643,7 @@
         <w:tc>
           <w:tcPr>
             <w:tcW w:w="2469" w:type="dxa"/>
-            <w:shd w:val="clear" w:color="auto" w:fill="4472C4" w:themeFill="accent1"/>
+            <w:shd w:val="clear" w:color="auto" w:fill="B4C6E7" w:themeFill="accent1" w:themeFillTint="66"/>
             <w:vAlign w:val="bottom"/>
           </w:tcPr>
           <w:p>
@@ -526,7 +654,7 @@
                 <w:rFonts w:ascii="Calibri" w:eastAsia="Times New Roman" w:hAnsi="Calibri" w:cs="Calibri"/>
                 <w:b/>
                 <w:bCs/>
-                <w:color w:val="FFFFFF" w:themeColor="background1"/>
+                <w:color w:val="000000" w:themeColor="text1"/>
               </w:rPr>
             </w:pPr>
             <w:r>
@@ -534,7 +662,7 @@
                 <w:rFonts w:ascii="Calibri" w:eastAsia="Times New Roman" w:hAnsi="Calibri" w:cs="Calibri"/>
                 <w:b/>
                 <w:bCs/>
-                <w:color w:val="FFFFFF" w:themeColor="background1"/>
+                <w:color w:val="000000" w:themeColor="text1"/>
               </w:rPr>
               <w:t>Telephone effect</w:t>
             </w:r>
@@ -543,7 +671,7 @@
                 <w:rFonts w:ascii="Calibri" w:eastAsia="Times New Roman" w:hAnsi="Calibri" w:cs="Calibri"/>
                 <w:b/>
                 <w:bCs/>
-                <w:color w:val="FFFFFF" w:themeColor="background1"/>
+                <w:color w:val="000000" w:themeColor="text1"/>
               </w:rPr>
               <w:t>/rationale</w:t>
             </w:r>
@@ -552,7 +680,7 @@
         <w:tc>
           <w:tcPr>
             <w:tcW w:w="2469" w:type="dxa"/>
-            <w:shd w:val="clear" w:color="auto" w:fill="4472C4" w:themeFill="accent1"/>
+            <w:shd w:val="clear" w:color="auto" w:fill="B4C6E7" w:themeFill="accent1" w:themeFillTint="66"/>
             <w:vAlign w:val="bottom"/>
           </w:tcPr>
           <w:p>
@@ -563,7 +691,7 @@
                 <w:rFonts w:ascii="Calibri" w:eastAsia="Times New Roman" w:hAnsi="Calibri" w:cs="Calibri"/>
                 <w:b/>
                 <w:bCs/>
-                <w:color w:val="FFFFFF" w:themeColor="background1"/>
+                <w:color w:val="000000" w:themeColor="text1"/>
               </w:rPr>
             </w:pPr>
             <w:r>
@@ -571,7 +699,7 @@
                 <w:rFonts w:ascii="Calibri" w:eastAsia="Times New Roman" w:hAnsi="Calibri" w:cs="Calibri"/>
                 <w:b/>
                 <w:bCs/>
-                <w:color w:val="FFFFFF" w:themeColor="background1"/>
+                <w:color w:val="000000" w:themeColor="text1"/>
               </w:rPr>
               <w:t>Internet effect</w:t>
             </w:r>
@@ -580,7 +708,7 @@
                 <w:rFonts w:ascii="Calibri" w:eastAsia="Times New Roman" w:hAnsi="Calibri" w:cs="Calibri"/>
                 <w:b/>
                 <w:bCs/>
-                <w:color w:val="FFFFFF" w:themeColor="background1"/>
+                <w:color w:val="000000" w:themeColor="text1"/>
               </w:rPr>
               <w:t>/rationale</w:t>
             </w:r>
@@ -589,7 +717,7 @@
         <w:tc>
           <w:tcPr>
             <w:tcW w:w="2471" w:type="dxa"/>
-            <w:shd w:val="clear" w:color="auto" w:fill="4472C4" w:themeFill="accent1"/>
+            <w:shd w:val="clear" w:color="auto" w:fill="B4C6E7" w:themeFill="accent1" w:themeFillTint="66"/>
             <w:vAlign w:val="bottom"/>
           </w:tcPr>
           <w:p>
@@ -600,7 +728,7 @@
                 <w:rFonts w:ascii="Calibri" w:eastAsia="Times New Roman" w:hAnsi="Calibri" w:cs="Calibri"/>
                 <w:b/>
                 <w:bCs/>
-                <w:color w:val="FFFFFF" w:themeColor="background1"/>
+                <w:color w:val="000000" w:themeColor="text1"/>
               </w:rPr>
             </w:pPr>
             <w:r>
@@ -608,7 +736,7 @@
                 <w:rFonts w:ascii="Calibri" w:eastAsia="Times New Roman" w:hAnsi="Calibri" w:cs="Calibri"/>
                 <w:b/>
                 <w:bCs/>
-                <w:color w:val="FFFFFF" w:themeColor="background1"/>
+                <w:color w:val="000000" w:themeColor="text1"/>
               </w:rPr>
               <w:t>Both</w:t>
             </w:r>
@@ -617,7 +745,7 @@
                 <w:rFonts w:ascii="Calibri" w:eastAsia="Times New Roman" w:hAnsi="Calibri" w:cs="Calibri"/>
                 <w:b/>
                 <w:bCs/>
-                <w:color w:val="FFFFFF" w:themeColor="background1"/>
+                <w:color w:val="000000" w:themeColor="text1"/>
               </w:rPr>
               <w:t xml:space="preserve"> effect/rationale</w:t>
             </w:r>
@@ -632,7 +760,7 @@
           <w:tcPr>
             <w:tcW w:w="9878" w:type="dxa"/>
             <w:gridSpan w:val="4"/>
-            <w:shd w:val="clear" w:color="auto" w:fill="D9E2F3" w:themeFill="accent1" w:themeFillTint="33"/>
+            <w:shd w:val="clear" w:color="auto" w:fill="DEEAF6" w:themeFill="accent5" w:themeFillTint="33"/>
             <w:noWrap/>
             <w:vAlign w:val="bottom"/>
           </w:tcPr>
@@ -1214,14 +1342,7 @@
                 <w:rFonts w:ascii="Calibri" w:eastAsia="Times New Roman" w:hAnsi="Calibri" w:cs="Calibri"/>
                 <w:color w:val="000000"/>
               </w:rPr>
-              <w:t xml:space="preserve"> </w:t>
-            </w:r>
-            <w:r>
-              <w:rPr>
-                <w:rFonts w:ascii="Calibri" w:eastAsia="Times New Roman" w:hAnsi="Calibri" w:cs="Calibri"/>
-                <w:color w:val="000000"/>
-              </w:rPr>
-              <w:t>May be more of a hassle to switch providers</w:t>
+              <w:t xml:space="preserve"> May be more of a hassle to switch providers</w:t>
             </w:r>
           </w:p>
         </w:tc>
@@ -1746,6 +1867,7 @@
                 <w:rFonts w:ascii="Calibri" w:eastAsia="Times New Roman" w:hAnsi="Calibri" w:cs="Calibri"/>
                 <w:color w:val="000000"/>
               </w:rPr>
+              <w:lastRenderedPageBreak/>
               <w:t>Contract</w:t>
             </w:r>
           </w:p>
@@ -1778,6 +1900,68 @@
                 <w:color w:val="000000"/>
               </w:rPr>
               <w:t>May not want to pay to break contract</w:t>
+            </w:r>
+          </w:p>
+        </w:tc>
+      </w:tr>
+      <w:tr>
+        <w:trPr>
+          <w:trHeight w:val="288"/>
+        </w:trPr>
+        <w:tc>
+          <w:tcPr>
+            <w:tcW w:w="2469" w:type="dxa"/>
+            <w:shd w:val="clear" w:color="auto" w:fill="auto"/>
+            <w:noWrap/>
+            <w:vAlign w:val="bottom"/>
+          </w:tcPr>
+          <w:p>
+            <w:pPr>
+              <w:spacing w:after="0" w:line="240" w:lineRule="auto"/>
+              <w:rPr>
+                <w:rFonts w:ascii="Calibri" w:eastAsia="Times New Roman" w:hAnsi="Calibri" w:cs="Calibri"/>
+                <w:color w:val="000000"/>
+              </w:rPr>
+            </w:pPr>
+            <w:proofErr w:type="spellStart"/>
+            <w:r>
+              <w:rPr>
+                <w:rFonts w:ascii="Calibri" w:eastAsia="Times New Roman" w:hAnsi="Calibri" w:cs="Calibri"/>
+                <w:color w:val="000000"/>
+              </w:rPr>
+              <w:t>PaperlessBilling</w:t>
+            </w:r>
+            <w:proofErr w:type="spellEnd"/>
+          </w:p>
+        </w:tc>
+        <w:tc>
+          <w:tcPr>
+            <w:tcW w:w="7409" w:type="dxa"/>
+            <w:gridSpan w:val="3"/>
+            <w:vAlign w:val="bottom"/>
+          </w:tcPr>
+          <w:p>
+            <w:pPr>
+              <w:spacing w:after="0" w:line="240" w:lineRule="auto"/>
+              <w:jc w:val="center"/>
+              <w:rPr>
+                <w:rFonts w:ascii="Calibri" w:eastAsia="Times New Roman" w:hAnsi="Calibri" w:cs="Calibri"/>
+                <w:color w:val="000000"/>
+              </w:rPr>
+            </w:pPr>
+            <w:r>
+              <w:rPr>
+                <w:rFonts w:ascii="Calibri" w:eastAsia="Times New Roman" w:hAnsi="Calibri" w:cs="Calibri"/>
+                <w:color w:val="000000"/>
+              </w:rPr>
+              <w:t xml:space="preserve">(-) </w:t>
+            </w:r>
+            <w:r>
+              <w:rPr>
+                <w:rFonts w:ascii="Calibri" w:eastAsia="Times New Roman" w:hAnsi="Calibri" w:cs="Calibri"/>
+                <w:color w:val="000000"/>
+              </w:rPr>
+              <w:t xml:space="preserve"> Paperless bills could be more automatic with customer paying less attention to charges</w:t>
             </w:r>
           </w:p>
         </w:tc>
@@ -1808,7 +1992,6 @@
                 <w:rFonts w:ascii="Calibri" w:eastAsia="Times New Roman" w:hAnsi="Calibri" w:cs="Calibri"/>
                 <w:color w:val="000000"/>
               </w:rPr>
-              <w:lastRenderedPageBreak/>
               <w:t>PaymentMethod</w:t>
             </w:r>
             <w:proofErr w:type="spellEnd"/>
@@ -2036,46 +2219,14 @@
                 <w:rFonts w:ascii="Calibri" w:eastAsia="Times New Roman" w:hAnsi="Calibri" w:cs="Calibri"/>
                 <w:color w:val="000000"/>
               </w:rPr>
-              <w:t xml:space="preserve">, </w:t>
-            </w:r>
-            <w:proofErr w:type="spellStart"/>
-            <w:r>
-              <w:rPr>
-                <w:rFonts w:ascii="Calibri" w:eastAsia="Times New Roman" w:hAnsi="Calibri" w:cs="Calibri"/>
-                <w:color w:val="000000"/>
-              </w:rPr>
-              <w:t>PaperlessBilling</w:t>
-            </w:r>
-            <w:proofErr w:type="spellEnd"/>
-            <w:r>
-              <w:rPr>
-                <w:rFonts w:ascii="Calibri" w:eastAsia="Times New Roman" w:hAnsi="Calibri" w:cs="Calibri"/>
-                <w:color w:val="000000"/>
-              </w:rPr>
-              <w:t xml:space="preserve"> (duplicates </w:t>
-            </w:r>
-            <w:proofErr w:type="spellStart"/>
-            <w:r>
-              <w:rPr>
-                <w:rFonts w:ascii="Calibri" w:eastAsia="Times New Roman" w:hAnsi="Calibri" w:cs="Calibri"/>
-                <w:color w:val="000000"/>
-              </w:rPr>
-              <w:t>PaymentMethod</w:t>
-            </w:r>
-            <w:proofErr w:type="spellEnd"/>
-            <w:r>
-              <w:rPr>
-                <w:rFonts w:ascii="Calibri" w:eastAsia="Times New Roman" w:hAnsi="Calibri" w:cs="Calibri"/>
-                <w:color w:val="000000"/>
-              </w:rPr>
-              <w:t xml:space="preserve"> but is less granular)</w:t>
-            </w:r>
-            <w:r>
-              <w:rPr>
-                <w:rFonts w:ascii="Calibri" w:eastAsia="Times New Roman" w:hAnsi="Calibri" w:cs="Calibri"/>
-                <w:color w:val="000000"/>
-              </w:rPr>
-              <w:t xml:space="preserve">, </w:t>
+              <w:t>,</w:t>
+            </w:r>
+            <w:r>
+              <w:rPr>
+                <w:rFonts w:ascii="Calibri" w:eastAsia="Times New Roman" w:hAnsi="Calibri" w:cs="Calibri"/>
+                <w:color w:val="000000"/>
+              </w:rPr>
+              <w:t xml:space="preserve"> </w:t>
             </w:r>
             <w:proofErr w:type="spellStart"/>
             <w:r>
@@ -2099,47 +2250,1634 @@
     </w:tbl>
     <w:p>
       <w:pPr>
-        <w:spacing w:before="100" w:beforeAutospacing="1" w:after="100" w:afterAutospacing="1" w:line="240" w:lineRule="auto"/>
-        <w:ind w:left="360"/>
-        <w:rPr>
-          <w:rFonts w:ascii="Times New Roman" w:eastAsia="Times New Roman" w:hAnsi="Times New Roman" w:cs="Times New Roman"/>
-          <w:sz w:val="24"/>
-          <w:szCs w:val="24"/>
-        </w:rPr>
-      </w:pPr>
-    </w:p>
-    <w:p>
-      <w:pPr>
         <w:numPr>
           <w:ilvl w:val="0"/>
           <w:numId w:val="2"/>
         </w:numPr>
         <w:spacing w:before="100" w:beforeAutospacing="1" w:after="100" w:afterAutospacing="1" w:line="240" w:lineRule="auto"/>
         <w:rPr>
-          <w:rFonts w:ascii="Times New Roman" w:eastAsia="Times New Roman" w:hAnsi="Times New Roman" w:cs="Times New Roman"/>
-          <w:sz w:val="24"/>
-          <w:szCs w:val="24"/>
-        </w:rPr>
-      </w:pPr>
-      <w:r>
-        <w:rPr>
-          <w:rFonts w:ascii="Times New Roman" w:eastAsia="Times New Roman" w:hAnsi="Times New Roman" w:cs="Times New Roman"/>
-          <w:sz w:val="24"/>
-          <w:szCs w:val="24"/>
+          <w:rFonts w:eastAsia="Times New Roman" w:cstheme="minorHAnsi"/>
+        </w:rPr>
+      </w:pPr>
+      <w:r>
+        <w:rPr>
+          <w:rFonts w:eastAsia="Times New Roman" w:cstheme="minorHAnsi"/>
         </w:rPr>
         <w:t>Create training and test data sets with a 75:25 split using a random seed of 1024. Use the training data to train three logit models with the variables you identified in Question 2. Combine the outputs of the three modes using stargazer. (3 points)</w:t>
       </w:r>
     </w:p>
     <w:p>
       <w:pPr>
-        <w:spacing w:before="100" w:beforeAutospacing="1" w:after="100" w:afterAutospacing="1" w:line="240" w:lineRule="auto"/>
+        <w:spacing w:after="0" w:line="240" w:lineRule="auto"/>
         <w:ind w:left="360"/>
         <w:rPr>
+          <w:rFonts w:ascii="Consolas" w:eastAsia="Times New Roman" w:hAnsi="Consolas" w:cs="Times New Roman"/>
+          <w:sz w:val="17"/>
+          <w:szCs w:val="17"/>
+        </w:rPr>
+      </w:pPr>
+      <w:r>
+        <w:rPr>
+          <w:rFonts w:ascii="Consolas" w:eastAsia="Times New Roman" w:hAnsi="Consolas" w:cs="Times New Roman"/>
+          <w:sz w:val="17"/>
+          <w:szCs w:val="17"/>
+        </w:rPr>
+        <w:t xml:space="preserve">&gt; </w:t>
+      </w:r>
+      <w:proofErr w:type="spellStart"/>
+      <w:r>
+        <w:rPr>
+          <w:rFonts w:ascii="Consolas" w:eastAsia="Times New Roman" w:hAnsi="Consolas" w:cs="Times New Roman"/>
+          <w:sz w:val="17"/>
+          <w:szCs w:val="17"/>
+        </w:rPr>
+        <w:t>p_logit</w:t>
+      </w:r>
+      <w:proofErr w:type="spellEnd"/>
+      <w:r>
+        <w:rPr>
+          <w:rFonts w:ascii="Consolas" w:eastAsia="Times New Roman" w:hAnsi="Consolas" w:cs="Times New Roman"/>
+          <w:sz w:val="17"/>
+          <w:szCs w:val="17"/>
+        </w:rPr>
+        <w:t xml:space="preserve"> &lt;- </w:t>
+      </w:r>
+      <w:proofErr w:type="spellStart"/>
+      <w:r>
+        <w:rPr>
+          <w:rFonts w:ascii="Consolas" w:eastAsia="Times New Roman" w:hAnsi="Consolas" w:cs="Times New Roman"/>
+          <w:sz w:val="17"/>
+          <w:szCs w:val="17"/>
+        </w:rPr>
+        <w:t>glm</w:t>
+      </w:r>
+      <w:proofErr w:type="spellEnd"/>
+      <w:r>
+        <w:rPr>
+          <w:rFonts w:ascii="Consolas" w:eastAsia="Times New Roman" w:hAnsi="Consolas" w:cs="Times New Roman"/>
+          <w:sz w:val="17"/>
+          <w:szCs w:val="17"/>
+        </w:rPr>
+        <w:t xml:space="preserve">(Churn ~ gender + </w:t>
+      </w:r>
+      <w:proofErr w:type="spellStart"/>
+      <w:r>
+        <w:rPr>
+          <w:rFonts w:ascii="Consolas" w:eastAsia="Times New Roman" w:hAnsi="Consolas" w:cs="Times New Roman"/>
+          <w:sz w:val="17"/>
+          <w:szCs w:val="17"/>
+        </w:rPr>
+        <w:t>SeniorCitizen</w:t>
+      </w:r>
+      <w:proofErr w:type="spellEnd"/>
+      <w:r>
+        <w:rPr>
+          <w:rFonts w:ascii="Consolas" w:eastAsia="Times New Roman" w:hAnsi="Consolas" w:cs="Times New Roman"/>
+          <w:sz w:val="17"/>
+          <w:szCs w:val="17"/>
+        </w:rPr>
+        <w:t xml:space="preserve"> + Partner + Dependents + tenure + </w:t>
+      </w:r>
+      <w:proofErr w:type="spellStart"/>
+      <w:r>
+        <w:rPr>
+          <w:rFonts w:ascii="Consolas" w:eastAsia="Times New Roman" w:hAnsi="Consolas" w:cs="Times New Roman"/>
+          <w:sz w:val="17"/>
+          <w:szCs w:val="17"/>
+        </w:rPr>
+        <w:t>MultipleLines</w:t>
+      </w:r>
+      <w:proofErr w:type="spellEnd"/>
+      <w:r>
+        <w:rPr>
+          <w:rFonts w:ascii="Consolas" w:eastAsia="Times New Roman" w:hAnsi="Consolas" w:cs="Times New Roman"/>
+          <w:sz w:val="17"/>
+          <w:szCs w:val="17"/>
+        </w:rPr>
+        <w:t xml:space="preserve"> </w:t>
+      </w:r>
+      <w:r>
+        <w:rPr>
+          <w:rFonts w:ascii="Consolas" w:eastAsia="Times New Roman" w:hAnsi="Consolas" w:cs="Times New Roman"/>
+          <w:sz w:val="17"/>
+          <w:szCs w:val="17"/>
+        </w:rPr>
+        <w:t xml:space="preserve">+ Contract + </w:t>
+      </w:r>
+      <w:proofErr w:type="spellStart"/>
+      <w:r>
+        <w:rPr>
+          <w:rFonts w:ascii="Consolas" w:eastAsia="Times New Roman" w:hAnsi="Consolas" w:cs="Times New Roman"/>
+          <w:sz w:val="17"/>
+          <w:szCs w:val="17"/>
+        </w:rPr>
+        <w:t>PaperlessBilling</w:t>
+      </w:r>
+      <w:proofErr w:type="spellEnd"/>
+      <w:r>
+        <w:rPr>
+          <w:rFonts w:ascii="Consolas" w:eastAsia="Times New Roman" w:hAnsi="Consolas" w:cs="Times New Roman"/>
+          <w:sz w:val="17"/>
+          <w:szCs w:val="17"/>
+        </w:rPr>
+        <w:t xml:space="preserve"> + </w:t>
+      </w:r>
+      <w:proofErr w:type="spellStart"/>
+      <w:r>
+        <w:rPr>
+          <w:rFonts w:ascii="Consolas" w:eastAsia="Times New Roman" w:hAnsi="Consolas" w:cs="Times New Roman"/>
+          <w:sz w:val="17"/>
+          <w:szCs w:val="17"/>
+        </w:rPr>
+        <w:t>PaymentMethod</w:t>
+      </w:r>
+      <w:proofErr w:type="spellEnd"/>
+      <w:r>
+        <w:rPr>
+          <w:rFonts w:ascii="Consolas" w:eastAsia="Times New Roman" w:hAnsi="Consolas" w:cs="Times New Roman"/>
+          <w:sz w:val="17"/>
+          <w:szCs w:val="17"/>
+        </w:rPr>
+        <w:t xml:space="preserve"> + </w:t>
+      </w:r>
+      <w:proofErr w:type="spellStart"/>
+      <w:r>
+        <w:rPr>
+          <w:rFonts w:ascii="Consolas" w:eastAsia="Times New Roman" w:hAnsi="Consolas" w:cs="Times New Roman"/>
+          <w:sz w:val="17"/>
+          <w:szCs w:val="17"/>
+        </w:rPr>
+        <w:t>MonthlyCharges</w:t>
+      </w:r>
+      <w:proofErr w:type="spellEnd"/>
+      <w:r>
+        <w:rPr>
+          <w:rFonts w:ascii="Consolas" w:eastAsia="Times New Roman" w:hAnsi="Consolas" w:cs="Times New Roman"/>
+          <w:sz w:val="17"/>
+          <w:szCs w:val="17"/>
+        </w:rPr>
+        <w:t>, data=</w:t>
+      </w:r>
+      <w:proofErr w:type="spellStart"/>
+      <w:r>
+        <w:rPr>
+          <w:rFonts w:ascii="Consolas" w:eastAsia="Times New Roman" w:hAnsi="Consolas" w:cs="Times New Roman"/>
+          <w:sz w:val="17"/>
+          <w:szCs w:val="17"/>
+        </w:rPr>
+        <w:t>p_train</w:t>
+      </w:r>
+      <w:proofErr w:type="spellEnd"/>
+      <w:r>
+        <w:rPr>
+          <w:rFonts w:ascii="Consolas" w:eastAsia="Times New Roman" w:hAnsi="Consolas" w:cs="Times New Roman"/>
+          <w:sz w:val="17"/>
+          <w:szCs w:val="17"/>
+        </w:rPr>
+        <w:t>,</w:t>
+      </w:r>
+      <w:r>
+        <w:rPr>
+          <w:rFonts w:ascii="Consolas" w:eastAsia="Times New Roman" w:hAnsi="Consolas" w:cs="Times New Roman"/>
+          <w:sz w:val="17"/>
+          <w:szCs w:val="17"/>
+        </w:rPr>
+        <w:t xml:space="preserve"> </w:t>
+      </w:r>
+      <w:r>
+        <w:rPr>
+          <w:rFonts w:ascii="Consolas" w:eastAsia="Times New Roman" w:hAnsi="Consolas" w:cs="Times New Roman"/>
+          <w:sz w:val="17"/>
+          <w:szCs w:val="17"/>
+        </w:rPr>
+        <w:t>f</w:t>
+      </w:r>
+      <w:r>
+        <w:rPr>
+          <w:rFonts w:ascii="Consolas" w:eastAsia="Times New Roman" w:hAnsi="Consolas" w:cs="Times New Roman"/>
+          <w:sz w:val="17"/>
+          <w:szCs w:val="17"/>
+        </w:rPr>
+        <w:t>amily=binomial(link=logit))</w:t>
+      </w:r>
+    </w:p>
+    <w:p>
+      <w:pPr>
+        <w:spacing w:after="0" w:line="240" w:lineRule="auto"/>
+        <w:ind w:left="360"/>
+        <w:rPr>
+          <w:rFonts w:ascii="Consolas" w:eastAsia="Times New Roman" w:hAnsi="Consolas" w:cs="Times New Roman"/>
+          <w:sz w:val="17"/>
+          <w:szCs w:val="17"/>
+        </w:rPr>
+      </w:pPr>
+      <w:r>
+        <w:rPr>
+          <w:rFonts w:ascii="Consolas" w:eastAsia="Times New Roman" w:hAnsi="Consolas" w:cs="Times New Roman"/>
+          <w:sz w:val="17"/>
+          <w:szCs w:val="17"/>
+        </w:rPr>
+        <w:t xml:space="preserve">&gt; </w:t>
+      </w:r>
+      <w:proofErr w:type="spellStart"/>
+      <w:r>
+        <w:rPr>
+          <w:rFonts w:ascii="Consolas" w:eastAsia="Times New Roman" w:hAnsi="Consolas" w:cs="Times New Roman"/>
+          <w:sz w:val="17"/>
+          <w:szCs w:val="17"/>
+        </w:rPr>
+        <w:t>i_logit</w:t>
+      </w:r>
+      <w:proofErr w:type="spellEnd"/>
+      <w:r>
+        <w:rPr>
+          <w:rFonts w:ascii="Consolas" w:eastAsia="Times New Roman" w:hAnsi="Consolas" w:cs="Times New Roman"/>
+          <w:sz w:val="17"/>
+          <w:szCs w:val="17"/>
+        </w:rPr>
+        <w:t xml:space="preserve"> &lt;- </w:t>
+      </w:r>
+      <w:proofErr w:type="spellStart"/>
+      <w:r>
+        <w:rPr>
+          <w:rFonts w:ascii="Consolas" w:eastAsia="Times New Roman" w:hAnsi="Consolas" w:cs="Times New Roman"/>
+          <w:sz w:val="17"/>
+          <w:szCs w:val="17"/>
+        </w:rPr>
+        <w:t>glm</w:t>
+      </w:r>
+      <w:proofErr w:type="spellEnd"/>
+      <w:r>
+        <w:rPr>
+          <w:rFonts w:ascii="Consolas" w:eastAsia="Times New Roman" w:hAnsi="Consolas" w:cs="Times New Roman"/>
+          <w:sz w:val="17"/>
+          <w:szCs w:val="17"/>
+        </w:rPr>
+        <w:t xml:space="preserve">(Churn ~ gender + </w:t>
+      </w:r>
+      <w:proofErr w:type="spellStart"/>
+      <w:r>
+        <w:rPr>
+          <w:rFonts w:ascii="Consolas" w:eastAsia="Times New Roman" w:hAnsi="Consolas" w:cs="Times New Roman"/>
+          <w:sz w:val="17"/>
+          <w:szCs w:val="17"/>
+        </w:rPr>
+        <w:t>SeniorCitizen</w:t>
+      </w:r>
+      <w:proofErr w:type="spellEnd"/>
+      <w:r>
+        <w:rPr>
+          <w:rFonts w:ascii="Consolas" w:eastAsia="Times New Roman" w:hAnsi="Consolas" w:cs="Times New Roman"/>
+          <w:sz w:val="17"/>
+          <w:szCs w:val="17"/>
+        </w:rPr>
+        <w:t xml:space="preserve"> + Partner + Dependents +  </w:t>
+      </w:r>
+      <w:proofErr w:type="spellStart"/>
+      <w:r>
+        <w:rPr>
+          <w:rFonts w:ascii="Consolas" w:eastAsia="Times New Roman" w:hAnsi="Consolas" w:cs="Times New Roman"/>
+          <w:sz w:val="17"/>
+          <w:szCs w:val="17"/>
+        </w:rPr>
+        <w:t>OnlineBackup</w:t>
+      </w:r>
+      <w:proofErr w:type="spellEnd"/>
+      <w:r>
+        <w:rPr>
+          <w:rFonts w:ascii="Consolas" w:eastAsia="Times New Roman" w:hAnsi="Consolas" w:cs="Times New Roman"/>
+          <w:sz w:val="17"/>
+          <w:szCs w:val="17"/>
+        </w:rPr>
+        <w:t xml:space="preserve"> + </w:t>
+      </w:r>
+      <w:proofErr w:type="spellStart"/>
+      <w:r>
+        <w:rPr>
+          <w:rFonts w:ascii="Consolas" w:eastAsia="Times New Roman" w:hAnsi="Consolas" w:cs="Times New Roman"/>
+          <w:sz w:val="17"/>
+          <w:szCs w:val="17"/>
+        </w:rPr>
+        <w:t>OnlineSecurity</w:t>
+      </w:r>
+      <w:proofErr w:type="spellEnd"/>
+      <w:r>
+        <w:rPr>
+          <w:rFonts w:ascii="Consolas" w:eastAsia="Times New Roman" w:hAnsi="Consolas" w:cs="Times New Roman"/>
+          <w:sz w:val="17"/>
+          <w:szCs w:val="17"/>
+        </w:rPr>
+        <w:t xml:space="preserve"> + </w:t>
+      </w:r>
+      <w:proofErr w:type="spellStart"/>
+      <w:r>
+        <w:rPr>
+          <w:rFonts w:ascii="Consolas" w:eastAsia="Times New Roman" w:hAnsi="Consolas" w:cs="Times New Roman"/>
+          <w:sz w:val="17"/>
+          <w:szCs w:val="17"/>
+        </w:rPr>
+        <w:t>DeviceProtection</w:t>
+      </w:r>
+      <w:proofErr w:type="spellEnd"/>
+      <w:r>
+        <w:rPr>
+          <w:rFonts w:ascii="Consolas" w:eastAsia="Times New Roman" w:hAnsi="Consolas" w:cs="Times New Roman"/>
+          <w:sz w:val="17"/>
+          <w:szCs w:val="17"/>
+        </w:rPr>
+        <w:t xml:space="preserve"> + </w:t>
+      </w:r>
+      <w:proofErr w:type="spellStart"/>
+      <w:r>
+        <w:rPr>
+          <w:rFonts w:ascii="Consolas" w:eastAsia="Times New Roman" w:hAnsi="Consolas" w:cs="Times New Roman"/>
+          <w:sz w:val="17"/>
+          <w:szCs w:val="17"/>
+        </w:rPr>
+        <w:t>TechSupport</w:t>
+      </w:r>
+      <w:proofErr w:type="spellEnd"/>
+      <w:r>
+        <w:rPr>
+          <w:rFonts w:ascii="Consolas" w:eastAsia="Times New Roman" w:hAnsi="Consolas" w:cs="Times New Roman"/>
+          <w:sz w:val="17"/>
+          <w:szCs w:val="17"/>
+        </w:rPr>
+        <w:t xml:space="preserve"> + </w:t>
+      </w:r>
+      <w:proofErr w:type="spellStart"/>
+      <w:r>
+        <w:rPr>
+          <w:rFonts w:ascii="Consolas" w:eastAsia="Times New Roman" w:hAnsi="Consolas" w:cs="Times New Roman"/>
+          <w:sz w:val="17"/>
+          <w:szCs w:val="17"/>
+        </w:rPr>
+        <w:t>StreamingTV</w:t>
+      </w:r>
+      <w:proofErr w:type="spellEnd"/>
+      <w:r>
+        <w:rPr>
+          <w:rFonts w:ascii="Consolas" w:eastAsia="Times New Roman" w:hAnsi="Consolas" w:cs="Times New Roman"/>
+          <w:sz w:val="17"/>
+          <w:szCs w:val="17"/>
+        </w:rPr>
+        <w:t xml:space="preserve"> + Contract + </w:t>
+      </w:r>
+      <w:proofErr w:type="spellStart"/>
+      <w:r>
+        <w:rPr>
+          <w:rFonts w:ascii="Consolas" w:eastAsia="Times New Roman" w:hAnsi="Consolas" w:cs="Times New Roman"/>
+          <w:sz w:val="17"/>
+          <w:szCs w:val="17"/>
+        </w:rPr>
+        <w:t>PaperlessBilling</w:t>
+      </w:r>
+      <w:proofErr w:type="spellEnd"/>
+      <w:r>
+        <w:rPr>
+          <w:rFonts w:ascii="Consolas" w:eastAsia="Times New Roman" w:hAnsi="Consolas" w:cs="Times New Roman"/>
+          <w:sz w:val="17"/>
+          <w:szCs w:val="17"/>
+        </w:rPr>
+        <w:t xml:space="preserve"> + </w:t>
+      </w:r>
+      <w:proofErr w:type="spellStart"/>
+      <w:r>
+        <w:rPr>
+          <w:rFonts w:ascii="Consolas" w:eastAsia="Times New Roman" w:hAnsi="Consolas" w:cs="Times New Roman"/>
+          <w:sz w:val="17"/>
+          <w:szCs w:val="17"/>
+        </w:rPr>
+        <w:t>PaymentMethod</w:t>
+      </w:r>
+      <w:proofErr w:type="spellEnd"/>
+      <w:r>
+        <w:rPr>
+          <w:rFonts w:ascii="Consolas" w:eastAsia="Times New Roman" w:hAnsi="Consolas" w:cs="Times New Roman"/>
+          <w:sz w:val="17"/>
+          <w:szCs w:val="17"/>
+        </w:rPr>
+        <w:t xml:space="preserve"> +</w:t>
+      </w:r>
+      <w:r>
+        <w:rPr>
+          <w:rFonts w:ascii="Consolas" w:eastAsia="Times New Roman" w:hAnsi="Consolas" w:cs="Times New Roman"/>
+          <w:sz w:val="17"/>
+          <w:szCs w:val="17"/>
+        </w:rPr>
+        <w:t xml:space="preserve"> </w:t>
+      </w:r>
+      <w:proofErr w:type="spellStart"/>
+      <w:r>
+        <w:rPr>
+          <w:rFonts w:ascii="Consolas" w:eastAsia="Times New Roman" w:hAnsi="Consolas" w:cs="Times New Roman"/>
+          <w:sz w:val="17"/>
+          <w:szCs w:val="17"/>
+        </w:rPr>
+        <w:t>MonthlyCharges</w:t>
+      </w:r>
+      <w:proofErr w:type="spellEnd"/>
+      <w:r>
+        <w:rPr>
+          <w:rFonts w:ascii="Consolas" w:eastAsia="Times New Roman" w:hAnsi="Consolas" w:cs="Times New Roman"/>
+          <w:sz w:val="17"/>
+          <w:szCs w:val="17"/>
+        </w:rPr>
+        <w:t>, data=</w:t>
+      </w:r>
+      <w:proofErr w:type="spellStart"/>
+      <w:r>
+        <w:rPr>
+          <w:rFonts w:ascii="Consolas" w:eastAsia="Times New Roman" w:hAnsi="Consolas" w:cs="Times New Roman"/>
+          <w:sz w:val="17"/>
+          <w:szCs w:val="17"/>
+        </w:rPr>
+        <w:t>i_train</w:t>
+      </w:r>
+      <w:proofErr w:type="spellEnd"/>
+      <w:r>
+        <w:rPr>
+          <w:rFonts w:ascii="Consolas" w:eastAsia="Times New Roman" w:hAnsi="Consolas" w:cs="Times New Roman"/>
+          <w:sz w:val="17"/>
+          <w:szCs w:val="17"/>
+        </w:rPr>
+        <w:t>, family=binomial(link=logit))</w:t>
+      </w:r>
+    </w:p>
+    <w:p>
+      <w:pPr>
+        <w:spacing w:after="0" w:line="240" w:lineRule="auto"/>
+        <w:ind w:left="360"/>
+        <w:rPr>
+          <w:rFonts w:ascii="Consolas" w:eastAsia="Times New Roman" w:hAnsi="Consolas" w:cs="Times New Roman"/>
+          <w:sz w:val="17"/>
+          <w:szCs w:val="17"/>
+        </w:rPr>
+      </w:pPr>
+      <w:r>
+        <w:rPr>
+          <w:rFonts w:ascii="Consolas" w:eastAsia="Times New Roman" w:hAnsi="Consolas" w:cs="Times New Roman"/>
+          <w:sz w:val="17"/>
+          <w:szCs w:val="17"/>
+        </w:rPr>
+        <w:t xml:space="preserve">&gt; </w:t>
+      </w:r>
+      <w:proofErr w:type="spellStart"/>
+      <w:r>
+        <w:rPr>
+          <w:rFonts w:ascii="Consolas" w:eastAsia="Times New Roman" w:hAnsi="Consolas" w:cs="Times New Roman"/>
+          <w:sz w:val="17"/>
+          <w:szCs w:val="17"/>
+        </w:rPr>
+        <w:t>pi_logit</w:t>
+      </w:r>
+      <w:proofErr w:type="spellEnd"/>
+      <w:r>
+        <w:rPr>
+          <w:rFonts w:ascii="Consolas" w:eastAsia="Times New Roman" w:hAnsi="Consolas" w:cs="Times New Roman"/>
+          <w:sz w:val="17"/>
+          <w:szCs w:val="17"/>
+        </w:rPr>
+        <w:t xml:space="preserve"> &lt;- </w:t>
+      </w:r>
+      <w:proofErr w:type="spellStart"/>
+      <w:r>
+        <w:rPr>
+          <w:rFonts w:ascii="Consolas" w:eastAsia="Times New Roman" w:hAnsi="Consolas" w:cs="Times New Roman"/>
+          <w:sz w:val="17"/>
+          <w:szCs w:val="17"/>
+        </w:rPr>
+        <w:t>glm</w:t>
+      </w:r>
+      <w:proofErr w:type="spellEnd"/>
+      <w:r>
+        <w:rPr>
+          <w:rFonts w:ascii="Consolas" w:eastAsia="Times New Roman" w:hAnsi="Consolas" w:cs="Times New Roman"/>
+          <w:sz w:val="17"/>
+          <w:szCs w:val="17"/>
+        </w:rPr>
+        <w:t xml:space="preserve">(Churn ~ gender + </w:t>
+      </w:r>
+      <w:proofErr w:type="spellStart"/>
+      <w:r>
+        <w:rPr>
+          <w:rFonts w:ascii="Consolas" w:eastAsia="Times New Roman" w:hAnsi="Consolas" w:cs="Times New Roman"/>
+          <w:sz w:val="17"/>
+          <w:szCs w:val="17"/>
+        </w:rPr>
+        <w:t>SeniorCitizen</w:t>
+      </w:r>
+      <w:proofErr w:type="spellEnd"/>
+      <w:r>
+        <w:rPr>
+          <w:rFonts w:ascii="Consolas" w:eastAsia="Times New Roman" w:hAnsi="Consolas" w:cs="Times New Roman"/>
+          <w:sz w:val="17"/>
+          <w:szCs w:val="17"/>
+        </w:rPr>
+        <w:t xml:space="preserve"> + Partner + Dependents +</w:t>
+      </w:r>
+      <w:r>
+        <w:rPr>
+          <w:rFonts w:ascii="Consolas" w:eastAsia="Times New Roman" w:hAnsi="Consolas" w:cs="Times New Roman"/>
+          <w:sz w:val="17"/>
+          <w:szCs w:val="17"/>
+        </w:rPr>
+        <w:t xml:space="preserve"> </w:t>
+      </w:r>
+      <w:r>
+        <w:rPr>
+          <w:rFonts w:ascii="Consolas" w:eastAsia="Times New Roman" w:hAnsi="Consolas" w:cs="Times New Roman"/>
+          <w:sz w:val="17"/>
+          <w:szCs w:val="17"/>
+        </w:rPr>
+        <w:t xml:space="preserve">tenure + </w:t>
+      </w:r>
+      <w:proofErr w:type="spellStart"/>
+      <w:r>
+        <w:rPr>
+          <w:rFonts w:ascii="Consolas" w:eastAsia="Times New Roman" w:hAnsi="Consolas" w:cs="Times New Roman"/>
+          <w:sz w:val="17"/>
+          <w:szCs w:val="17"/>
+        </w:rPr>
+        <w:t>MultipleLines</w:t>
+      </w:r>
+      <w:proofErr w:type="spellEnd"/>
+      <w:r>
+        <w:rPr>
+          <w:rFonts w:ascii="Consolas" w:eastAsia="Times New Roman" w:hAnsi="Consolas" w:cs="Times New Roman"/>
+          <w:sz w:val="17"/>
+          <w:szCs w:val="17"/>
+        </w:rPr>
+        <w:t xml:space="preserve"> + </w:t>
+      </w:r>
+      <w:proofErr w:type="spellStart"/>
+      <w:r>
+        <w:rPr>
+          <w:rFonts w:ascii="Consolas" w:eastAsia="Times New Roman" w:hAnsi="Consolas" w:cs="Times New Roman"/>
+          <w:sz w:val="17"/>
+          <w:szCs w:val="17"/>
+        </w:rPr>
+        <w:t>OnlineBackup</w:t>
+      </w:r>
+      <w:proofErr w:type="spellEnd"/>
+      <w:r>
+        <w:rPr>
+          <w:rFonts w:ascii="Consolas" w:eastAsia="Times New Roman" w:hAnsi="Consolas" w:cs="Times New Roman"/>
+          <w:sz w:val="17"/>
+          <w:szCs w:val="17"/>
+        </w:rPr>
+        <w:t xml:space="preserve"> + </w:t>
+      </w:r>
+      <w:proofErr w:type="spellStart"/>
+      <w:r>
+        <w:rPr>
+          <w:rFonts w:ascii="Consolas" w:eastAsia="Times New Roman" w:hAnsi="Consolas" w:cs="Times New Roman"/>
+          <w:sz w:val="17"/>
+          <w:szCs w:val="17"/>
+        </w:rPr>
+        <w:t>OnlineSecurity</w:t>
+      </w:r>
+      <w:proofErr w:type="spellEnd"/>
+      <w:r>
+        <w:rPr>
+          <w:rFonts w:ascii="Consolas" w:eastAsia="Times New Roman" w:hAnsi="Consolas" w:cs="Times New Roman"/>
+          <w:sz w:val="17"/>
+          <w:szCs w:val="17"/>
+        </w:rPr>
+        <w:t xml:space="preserve"> + </w:t>
+      </w:r>
+      <w:proofErr w:type="spellStart"/>
+      <w:r>
+        <w:rPr>
+          <w:rFonts w:ascii="Consolas" w:eastAsia="Times New Roman" w:hAnsi="Consolas" w:cs="Times New Roman"/>
+          <w:sz w:val="17"/>
+          <w:szCs w:val="17"/>
+        </w:rPr>
+        <w:t>DeviceProtection</w:t>
+      </w:r>
+      <w:proofErr w:type="spellEnd"/>
+      <w:r>
+        <w:rPr>
+          <w:rFonts w:ascii="Consolas" w:eastAsia="Times New Roman" w:hAnsi="Consolas" w:cs="Times New Roman"/>
+          <w:sz w:val="17"/>
+          <w:szCs w:val="17"/>
+        </w:rPr>
+        <w:t xml:space="preserve"> + </w:t>
+      </w:r>
+      <w:proofErr w:type="spellStart"/>
+      <w:r>
+        <w:rPr>
+          <w:rFonts w:ascii="Consolas" w:eastAsia="Times New Roman" w:hAnsi="Consolas" w:cs="Times New Roman"/>
+          <w:sz w:val="17"/>
+          <w:szCs w:val="17"/>
+        </w:rPr>
+        <w:t>TechSupport</w:t>
+      </w:r>
+      <w:proofErr w:type="spellEnd"/>
+      <w:r>
+        <w:rPr>
+          <w:rFonts w:ascii="Consolas" w:eastAsia="Times New Roman" w:hAnsi="Consolas" w:cs="Times New Roman"/>
+          <w:sz w:val="17"/>
+          <w:szCs w:val="17"/>
+        </w:rPr>
+        <w:t xml:space="preserve"> + </w:t>
+      </w:r>
+      <w:proofErr w:type="spellStart"/>
+      <w:r>
+        <w:rPr>
+          <w:rFonts w:ascii="Consolas" w:eastAsia="Times New Roman" w:hAnsi="Consolas" w:cs="Times New Roman"/>
+          <w:sz w:val="17"/>
+          <w:szCs w:val="17"/>
+        </w:rPr>
+        <w:t>StreamingMovies</w:t>
+      </w:r>
+      <w:proofErr w:type="spellEnd"/>
+      <w:r>
+        <w:rPr>
+          <w:rFonts w:ascii="Consolas" w:eastAsia="Times New Roman" w:hAnsi="Consolas" w:cs="Times New Roman"/>
+          <w:sz w:val="17"/>
+          <w:szCs w:val="17"/>
+        </w:rPr>
+        <w:t xml:space="preserve"> + </w:t>
+      </w:r>
+      <w:proofErr w:type="spellStart"/>
+      <w:r>
+        <w:rPr>
+          <w:rFonts w:ascii="Consolas" w:eastAsia="Times New Roman" w:hAnsi="Consolas" w:cs="Times New Roman"/>
+          <w:sz w:val="17"/>
+          <w:szCs w:val="17"/>
+        </w:rPr>
+        <w:t>StreamingTV</w:t>
+      </w:r>
+      <w:proofErr w:type="spellEnd"/>
+      <w:r>
+        <w:rPr>
+          <w:rFonts w:ascii="Consolas" w:eastAsia="Times New Roman" w:hAnsi="Consolas" w:cs="Times New Roman"/>
+          <w:sz w:val="17"/>
+          <w:szCs w:val="17"/>
+        </w:rPr>
+        <w:t xml:space="preserve"> + Contract + </w:t>
+      </w:r>
+      <w:proofErr w:type="spellStart"/>
+      <w:r>
+        <w:rPr>
+          <w:rFonts w:ascii="Consolas" w:eastAsia="Times New Roman" w:hAnsi="Consolas" w:cs="Times New Roman"/>
+          <w:sz w:val="17"/>
+          <w:szCs w:val="17"/>
+        </w:rPr>
+        <w:t>PaperlessBilling</w:t>
+      </w:r>
+      <w:proofErr w:type="spellEnd"/>
+      <w:r>
+        <w:rPr>
+          <w:rFonts w:ascii="Consolas" w:eastAsia="Times New Roman" w:hAnsi="Consolas" w:cs="Times New Roman"/>
+          <w:sz w:val="17"/>
+          <w:szCs w:val="17"/>
+        </w:rPr>
+        <w:t xml:space="preserve"> + </w:t>
+      </w:r>
+      <w:proofErr w:type="spellStart"/>
+      <w:r>
+        <w:rPr>
+          <w:rFonts w:ascii="Consolas" w:eastAsia="Times New Roman" w:hAnsi="Consolas" w:cs="Times New Roman"/>
+          <w:sz w:val="17"/>
+          <w:szCs w:val="17"/>
+        </w:rPr>
+        <w:t>PaymentMethod</w:t>
+      </w:r>
+      <w:proofErr w:type="spellEnd"/>
+      <w:r>
+        <w:rPr>
+          <w:rFonts w:ascii="Consolas" w:eastAsia="Times New Roman" w:hAnsi="Consolas" w:cs="Times New Roman"/>
+          <w:sz w:val="17"/>
+          <w:szCs w:val="17"/>
+        </w:rPr>
+        <w:t xml:space="preserve"> + </w:t>
+      </w:r>
+      <w:proofErr w:type="spellStart"/>
+      <w:r>
+        <w:rPr>
+          <w:rFonts w:ascii="Consolas" w:eastAsia="Times New Roman" w:hAnsi="Consolas" w:cs="Times New Roman"/>
+          <w:sz w:val="17"/>
+          <w:szCs w:val="17"/>
+        </w:rPr>
+        <w:t>MonthlyCharges</w:t>
+      </w:r>
+      <w:proofErr w:type="spellEnd"/>
+      <w:r>
+        <w:rPr>
+          <w:rFonts w:ascii="Consolas" w:eastAsia="Times New Roman" w:hAnsi="Consolas" w:cs="Times New Roman"/>
+          <w:sz w:val="17"/>
+          <w:szCs w:val="17"/>
+        </w:rPr>
+        <w:t>, data=</w:t>
+      </w:r>
+      <w:proofErr w:type="spellStart"/>
+      <w:r>
+        <w:rPr>
+          <w:rFonts w:ascii="Consolas" w:eastAsia="Times New Roman" w:hAnsi="Consolas" w:cs="Times New Roman"/>
+          <w:sz w:val="17"/>
+          <w:szCs w:val="17"/>
+        </w:rPr>
+        <w:t>pi_train</w:t>
+      </w:r>
+      <w:proofErr w:type="spellEnd"/>
+      <w:r>
+        <w:rPr>
+          <w:rFonts w:ascii="Consolas" w:eastAsia="Times New Roman" w:hAnsi="Consolas" w:cs="Times New Roman"/>
+          <w:sz w:val="17"/>
+          <w:szCs w:val="17"/>
+        </w:rPr>
+        <w:t>,</w:t>
+      </w:r>
+      <w:r>
+        <w:rPr>
+          <w:rFonts w:ascii="Consolas" w:eastAsia="Times New Roman" w:hAnsi="Consolas" w:cs="Times New Roman"/>
+          <w:sz w:val="17"/>
+          <w:szCs w:val="17"/>
+        </w:rPr>
+        <w:t xml:space="preserve"> </w:t>
+      </w:r>
+      <w:r>
+        <w:rPr>
+          <w:rFonts w:ascii="Consolas" w:eastAsia="Times New Roman" w:hAnsi="Consolas" w:cs="Times New Roman"/>
+          <w:sz w:val="17"/>
+          <w:szCs w:val="17"/>
+        </w:rPr>
+        <w:t>family=binomial(link=logit))</w:t>
+      </w:r>
+      <w:r>
+        <w:rPr>
+          <w:rFonts w:ascii="Consolas" w:eastAsia="Times New Roman" w:hAnsi="Consolas" w:cs="Times New Roman"/>
+          <w:sz w:val="17"/>
+          <w:szCs w:val="17"/>
+        </w:rPr>
+        <w:br/>
+      </w:r>
+      <w:r>
+        <w:rPr>
+          <w:rFonts w:ascii="Consolas" w:eastAsia="Times New Roman" w:hAnsi="Consolas" w:cs="Times New Roman"/>
+          <w:sz w:val="17"/>
+          <w:szCs w:val="17"/>
+        </w:rPr>
+        <w:t>&gt; stargazer(</w:t>
+      </w:r>
+      <w:proofErr w:type="spellStart"/>
+      <w:r>
+        <w:rPr>
+          <w:rFonts w:ascii="Consolas" w:eastAsia="Times New Roman" w:hAnsi="Consolas" w:cs="Times New Roman"/>
+          <w:sz w:val="17"/>
+          <w:szCs w:val="17"/>
+        </w:rPr>
+        <w:t>p_logit</w:t>
+      </w:r>
+      <w:proofErr w:type="spellEnd"/>
+      <w:r>
+        <w:rPr>
+          <w:rFonts w:ascii="Consolas" w:eastAsia="Times New Roman" w:hAnsi="Consolas" w:cs="Times New Roman"/>
+          <w:sz w:val="17"/>
+          <w:szCs w:val="17"/>
+        </w:rPr>
+        <w:t xml:space="preserve">, </w:t>
+      </w:r>
+      <w:proofErr w:type="spellStart"/>
+      <w:r>
+        <w:rPr>
+          <w:rFonts w:ascii="Consolas" w:eastAsia="Times New Roman" w:hAnsi="Consolas" w:cs="Times New Roman"/>
+          <w:sz w:val="17"/>
+          <w:szCs w:val="17"/>
+        </w:rPr>
+        <w:t>i_logit</w:t>
+      </w:r>
+      <w:proofErr w:type="spellEnd"/>
+      <w:r>
+        <w:rPr>
+          <w:rFonts w:ascii="Consolas" w:eastAsia="Times New Roman" w:hAnsi="Consolas" w:cs="Times New Roman"/>
+          <w:sz w:val="17"/>
+          <w:szCs w:val="17"/>
+        </w:rPr>
+        <w:t xml:space="preserve">, </w:t>
+      </w:r>
+      <w:proofErr w:type="spellStart"/>
+      <w:r>
+        <w:rPr>
+          <w:rFonts w:ascii="Consolas" w:eastAsia="Times New Roman" w:hAnsi="Consolas" w:cs="Times New Roman"/>
+          <w:sz w:val="17"/>
+          <w:szCs w:val="17"/>
+        </w:rPr>
+        <w:t>pi_logit</w:t>
+      </w:r>
+      <w:proofErr w:type="spellEnd"/>
+      <w:r>
+        <w:rPr>
+          <w:rFonts w:ascii="Consolas" w:eastAsia="Times New Roman" w:hAnsi="Consolas" w:cs="Times New Roman"/>
+          <w:sz w:val="17"/>
+          <w:szCs w:val="17"/>
+        </w:rPr>
+        <w:t xml:space="preserve">, type="text", </w:t>
+      </w:r>
+      <w:proofErr w:type="spellStart"/>
+      <w:r>
+        <w:rPr>
+          <w:rFonts w:ascii="Consolas" w:eastAsia="Times New Roman" w:hAnsi="Consolas" w:cs="Times New Roman"/>
+          <w:sz w:val="17"/>
+          <w:szCs w:val="17"/>
+        </w:rPr>
+        <w:t>single.row</w:t>
+      </w:r>
+      <w:proofErr w:type="spellEnd"/>
+      <w:r>
+        <w:rPr>
+          <w:rFonts w:ascii="Consolas" w:eastAsia="Times New Roman" w:hAnsi="Consolas" w:cs="Times New Roman"/>
+          <w:sz w:val="17"/>
+          <w:szCs w:val="17"/>
+        </w:rPr>
+        <w:t>=TRUE)</w:t>
+      </w:r>
+    </w:p>
+    <w:p>
+      <w:pPr>
+        <w:spacing w:after="0" w:line="240" w:lineRule="auto"/>
+        <w:ind w:left="360"/>
+        <w:rPr>
+          <w:rFonts w:ascii="Consolas" w:eastAsia="Times New Roman" w:hAnsi="Consolas" w:cs="Times New Roman"/>
+          <w:sz w:val="17"/>
+          <w:szCs w:val="17"/>
+        </w:rPr>
+      </w:pPr>
+    </w:p>
+    <w:p>
+      <w:pPr>
+        <w:spacing w:after="0" w:line="240" w:lineRule="auto"/>
+        <w:ind w:left="360"/>
+        <w:rPr>
+          <w:rFonts w:ascii="Consolas" w:eastAsia="Times New Roman" w:hAnsi="Consolas" w:cs="Times New Roman"/>
+          <w:sz w:val="16"/>
+          <w:szCs w:val="16"/>
+        </w:rPr>
+      </w:pPr>
+      <w:r>
+        <w:rPr>
+          <w:rFonts w:ascii="Consolas" w:eastAsia="Times New Roman" w:hAnsi="Consolas" w:cs="Times New Roman"/>
+          <w:sz w:val="16"/>
+          <w:szCs w:val="16"/>
+        </w:rPr>
+        <w:t>======================================================================================================</w:t>
+      </w:r>
+    </w:p>
+    <w:p>
+      <w:pPr>
+        <w:spacing w:after="0" w:line="240" w:lineRule="auto"/>
+        <w:ind w:left="360"/>
+        <w:rPr>
+          <w:rFonts w:ascii="Consolas" w:eastAsia="Times New Roman" w:hAnsi="Consolas" w:cs="Times New Roman"/>
+          <w:sz w:val="16"/>
+          <w:szCs w:val="16"/>
+        </w:rPr>
+      </w:pPr>
+      <w:r>
+        <w:rPr>
+          <w:rFonts w:ascii="Consolas" w:eastAsia="Times New Roman" w:hAnsi="Consolas" w:cs="Times New Roman"/>
+          <w:sz w:val="16"/>
+          <w:szCs w:val="16"/>
+        </w:rPr>
+        <w:t xml:space="preserve">                                                             Dependent variable:                      </w:t>
+      </w:r>
+    </w:p>
+    <w:p>
+      <w:pPr>
+        <w:spacing w:after="0" w:line="240" w:lineRule="auto"/>
+        <w:ind w:left="360"/>
+        <w:rPr>
+          <w:rFonts w:ascii="Consolas" w:eastAsia="Times New Roman" w:hAnsi="Consolas" w:cs="Times New Roman"/>
+          <w:sz w:val="16"/>
+          <w:szCs w:val="16"/>
+        </w:rPr>
+      </w:pPr>
+      <w:r>
+        <w:rPr>
+          <w:rFonts w:ascii="Consolas" w:eastAsia="Times New Roman" w:hAnsi="Consolas" w:cs="Times New Roman"/>
+          <w:sz w:val="16"/>
+          <w:szCs w:val="16"/>
+        </w:rPr>
+        <w:t xml:space="preserve">                                       ---------------------------------------------------------------</w:t>
+      </w:r>
+    </w:p>
+    <w:p>
+      <w:pPr>
+        <w:spacing w:after="0" w:line="240" w:lineRule="auto"/>
+        <w:ind w:left="360"/>
+        <w:rPr>
+          <w:rFonts w:ascii="Consolas" w:eastAsia="Times New Roman" w:hAnsi="Consolas" w:cs="Times New Roman"/>
+          <w:sz w:val="16"/>
+          <w:szCs w:val="16"/>
+        </w:rPr>
+      </w:pPr>
+      <w:r>
+        <w:rPr>
+          <w:rFonts w:ascii="Consolas" w:eastAsia="Times New Roman" w:hAnsi="Consolas" w:cs="Times New Roman"/>
+          <w:sz w:val="16"/>
+          <w:szCs w:val="16"/>
+        </w:rPr>
+        <w:t xml:space="preserve">                                                                    Churn                             </w:t>
+      </w:r>
+    </w:p>
+    <w:p>
+      <w:pPr>
+        <w:spacing w:after="0" w:line="240" w:lineRule="auto"/>
+        <w:ind w:left="360"/>
+        <w:rPr>
+          <w:rFonts w:ascii="Consolas" w:eastAsia="Times New Roman" w:hAnsi="Consolas" w:cs="Times New Roman"/>
+          <w:sz w:val="16"/>
+          <w:szCs w:val="16"/>
+        </w:rPr>
+      </w:pPr>
+      <w:r>
+        <w:rPr>
+          <w:rFonts w:ascii="Consolas" w:eastAsia="Times New Roman" w:hAnsi="Consolas" w:cs="Times New Roman"/>
+          <w:sz w:val="16"/>
+          <w:szCs w:val="16"/>
+        </w:rPr>
+        <w:t xml:space="preserve">                                               (1)                    (2)                   (3)       </w:t>
+      </w:r>
+    </w:p>
+    <w:p>
+      <w:pPr>
+        <w:spacing w:after="0" w:line="240" w:lineRule="auto"/>
+        <w:ind w:left="360"/>
+        <w:rPr>
+          <w:rFonts w:ascii="Consolas" w:eastAsia="Times New Roman" w:hAnsi="Consolas" w:cs="Times New Roman"/>
+          <w:sz w:val="16"/>
+          <w:szCs w:val="16"/>
+        </w:rPr>
+      </w:pPr>
+      <w:r>
+        <w:rPr>
+          <w:rFonts w:ascii="Consolas" w:eastAsia="Times New Roman" w:hAnsi="Consolas" w:cs="Times New Roman"/>
+          <w:sz w:val="16"/>
+          <w:szCs w:val="16"/>
+        </w:rPr>
+        <w:t>------------------------------------------------------------------------------------------------------</w:t>
+      </w:r>
+    </w:p>
+    <w:p>
+      <w:pPr>
+        <w:spacing w:after="0" w:line="240" w:lineRule="auto"/>
+        <w:ind w:left="360"/>
+        <w:rPr>
+          <w:rFonts w:ascii="Consolas" w:eastAsia="Times New Roman" w:hAnsi="Consolas" w:cs="Times New Roman"/>
+          <w:sz w:val="16"/>
+          <w:szCs w:val="16"/>
+        </w:rPr>
+      </w:pPr>
+      <w:proofErr w:type="spellStart"/>
+      <w:r>
+        <w:rPr>
+          <w:rFonts w:ascii="Consolas" w:eastAsia="Times New Roman" w:hAnsi="Consolas" w:cs="Times New Roman"/>
+          <w:sz w:val="16"/>
+          <w:szCs w:val="16"/>
+        </w:rPr>
+        <w:t>genderMale</w:t>
+      </w:r>
+      <w:proofErr w:type="spellEnd"/>
+      <w:r>
+        <w:rPr>
+          <w:rFonts w:ascii="Consolas" w:eastAsia="Times New Roman" w:hAnsi="Consolas" w:cs="Times New Roman"/>
+          <w:sz w:val="16"/>
+          <w:szCs w:val="16"/>
+        </w:rPr>
+        <w:t xml:space="preserve">                               -0.204 (0.575)       83.277 (71,559.160)     -0.092 (0.100)  </w:t>
+      </w:r>
+    </w:p>
+    <w:p>
+      <w:pPr>
+        <w:spacing w:after="0" w:line="240" w:lineRule="auto"/>
+        <w:ind w:left="360"/>
+        <w:rPr>
+          <w:rFonts w:ascii="Consolas" w:eastAsia="Times New Roman" w:hAnsi="Consolas" w:cs="Times New Roman"/>
+          <w:sz w:val="16"/>
+          <w:szCs w:val="16"/>
+        </w:rPr>
+      </w:pPr>
+      <w:proofErr w:type="spellStart"/>
+      <w:r>
+        <w:rPr>
+          <w:rFonts w:ascii="Consolas" w:eastAsia="Times New Roman" w:hAnsi="Consolas" w:cs="Times New Roman"/>
+          <w:sz w:val="16"/>
+          <w:szCs w:val="16"/>
+        </w:rPr>
+        <w:t>SeniorCitizenYes</w:t>
+      </w:r>
+      <w:proofErr w:type="spellEnd"/>
+      <w:r>
+        <w:rPr>
+          <w:rFonts w:ascii="Consolas" w:eastAsia="Times New Roman" w:hAnsi="Consolas" w:cs="Times New Roman"/>
+          <w:sz w:val="16"/>
+          <w:szCs w:val="16"/>
+        </w:rPr>
+        <w:t xml:space="preserve">                       -12.354 (1,342.667)   123.633 (119,038.600)     0.160 (0.123)  </w:t>
+      </w:r>
+    </w:p>
+    <w:p>
+      <w:pPr>
+        <w:spacing w:after="0" w:line="240" w:lineRule="auto"/>
+        <w:ind w:left="360"/>
+        <w:rPr>
+          <w:rFonts w:ascii="Consolas" w:eastAsia="Times New Roman" w:hAnsi="Consolas" w:cs="Times New Roman"/>
+          <w:sz w:val="16"/>
+          <w:szCs w:val="16"/>
+        </w:rPr>
+      </w:pPr>
+      <w:proofErr w:type="spellStart"/>
+      <w:r>
+        <w:rPr>
+          <w:rFonts w:ascii="Consolas" w:eastAsia="Times New Roman" w:hAnsi="Consolas" w:cs="Times New Roman"/>
+          <w:sz w:val="16"/>
+          <w:szCs w:val="16"/>
+        </w:rPr>
+        <w:t>PartnerYes</w:t>
+      </w:r>
+      <w:proofErr w:type="spellEnd"/>
+      <w:r>
+        <w:rPr>
+          <w:rFonts w:ascii="Consolas" w:eastAsia="Times New Roman" w:hAnsi="Consolas" w:cs="Times New Roman"/>
+          <w:sz w:val="16"/>
+          <w:szCs w:val="16"/>
+        </w:rPr>
+        <w:t xml:space="preserve">                                0.832 (0.843)       4.185 (133,704.500)      0.038 (0.120)  </w:t>
+      </w:r>
+    </w:p>
+    <w:p>
+      <w:pPr>
+        <w:spacing w:after="0" w:line="240" w:lineRule="auto"/>
+        <w:ind w:left="360"/>
+        <w:rPr>
+          <w:rFonts w:ascii="Consolas" w:eastAsia="Times New Roman" w:hAnsi="Consolas" w:cs="Times New Roman"/>
+          <w:sz w:val="16"/>
+          <w:szCs w:val="16"/>
+        </w:rPr>
+      </w:pPr>
+      <w:proofErr w:type="spellStart"/>
+      <w:r>
+        <w:rPr>
+          <w:rFonts w:ascii="Consolas" w:eastAsia="Times New Roman" w:hAnsi="Consolas" w:cs="Times New Roman"/>
+          <w:sz w:val="16"/>
+          <w:szCs w:val="16"/>
+        </w:rPr>
+        <w:t>DependentsYes</w:t>
+      </w:r>
+      <w:proofErr w:type="spellEnd"/>
+      <w:r>
+        <w:rPr>
+          <w:rFonts w:ascii="Consolas" w:eastAsia="Times New Roman" w:hAnsi="Consolas" w:cs="Times New Roman"/>
+          <w:sz w:val="16"/>
+          <w:szCs w:val="16"/>
+        </w:rPr>
+        <w:t xml:space="preserve">                            -0.427 (0.844)      -59.201 (209,128.100)    -0.076 (0.139)  </w:t>
+      </w:r>
+    </w:p>
+    <w:p>
+      <w:pPr>
+        <w:spacing w:after="0" w:line="240" w:lineRule="auto"/>
+        <w:ind w:left="360"/>
+        <w:rPr>
+          <w:rFonts w:ascii="Consolas" w:eastAsia="Times New Roman" w:hAnsi="Consolas" w:cs="Times New Roman"/>
+          <w:sz w:val="16"/>
+          <w:szCs w:val="16"/>
+        </w:rPr>
+      </w:pPr>
+      <w:r>
+        <w:rPr>
+          <w:rFonts w:ascii="Consolas" w:eastAsia="Times New Roman" w:hAnsi="Consolas" w:cs="Times New Roman"/>
+          <w:sz w:val="16"/>
+          <w:szCs w:val="16"/>
+        </w:rPr>
+        <w:t>tenure                                   -0.054* (0.031)      -2.829 (2,823.556)     -0.037*** (0.004)</w:t>
+      </w:r>
+    </w:p>
+    <w:p>
+      <w:pPr>
+        <w:spacing w:after="0" w:line="240" w:lineRule="auto"/>
+        <w:ind w:left="360"/>
+        <w:rPr>
+          <w:rFonts w:ascii="Consolas" w:eastAsia="Times New Roman" w:hAnsi="Consolas" w:cs="Times New Roman"/>
+          <w:sz w:val="16"/>
+          <w:szCs w:val="16"/>
+        </w:rPr>
+      </w:pPr>
+      <w:proofErr w:type="spellStart"/>
+      <w:r>
+        <w:rPr>
+          <w:rFonts w:ascii="Consolas" w:eastAsia="Times New Roman" w:hAnsi="Consolas" w:cs="Times New Roman"/>
+          <w:sz w:val="16"/>
+          <w:szCs w:val="16"/>
+        </w:rPr>
+        <w:t>MultipleLinesYes</w:t>
+      </w:r>
+      <w:proofErr w:type="spellEnd"/>
+      <w:r>
+        <w:rPr>
+          <w:rFonts w:ascii="Consolas" w:eastAsia="Times New Roman" w:hAnsi="Consolas" w:cs="Times New Roman"/>
+          <w:sz w:val="16"/>
+          <w:szCs w:val="16"/>
+        </w:rPr>
+        <w:t xml:space="preserve">                          1.868 (2.633)                                0.003 (0.118)  </w:t>
+      </w:r>
+    </w:p>
+    <w:p>
+      <w:pPr>
+        <w:spacing w:after="0" w:line="240" w:lineRule="auto"/>
+        <w:ind w:left="360"/>
+        <w:rPr>
+          <w:rFonts w:ascii="Consolas" w:eastAsia="Times New Roman" w:hAnsi="Consolas" w:cs="Times New Roman"/>
+          <w:sz w:val="16"/>
+          <w:szCs w:val="16"/>
+        </w:rPr>
+      </w:pPr>
+      <w:proofErr w:type="spellStart"/>
+      <w:r>
+        <w:rPr>
+          <w:rFonts w:ascii="Consolas" w:eastAsia="Times New Roman" w:hAnsi="Consolas" w:cs="Times New Roman"/>
+          <w:sz w:val="16"/>
+          <w:szCs w:val="16"/>
+        </w:rPr>
+        <w:t>OnlineBackupYes</w:t>
+      </w:r>
+      <w:proofErr w:type="spellEnd"/>
+      <w:r>
+        <w:rPr>
+          <w:rFonts w:ascii="Consolas" w:eastAsia="Times New Roman" w:hAnsi="Consolas" w:cs="Times New Roman"/>
+          <w:sz w:val="16"/>
+          <w:szCs w:val="16"/>
+        </w:rPr>
+        <w:t xml:space="preserve">                                              337.822 (497,861.200)   -0.390*** (0.116)</w:t>
+      </w:r>
+    </w:p>
+    <w:p>
+      <w:pPr>
+        <w:spacing w:after="0" w:line="240" w:lineRule="auto"/>
+        <w:ind w:left="360"/>
+        <w:rPr>
+          <w:rFonts w:ascii="Consolas" w:eastAsia="Times New Roman" w:hAnsi="Consolas" w:cs="Times New Roman"/>
+          <w:sz w:val="16"/>
+          <w:szCs w:val="16"/>
+        </w:rPr>
+      </w:pPr>
+      <w:proofErr w:type="spellStart"/>
+      <w:r>
+        <w:rPr>
+          <w:rFonts w:ascii="Consolas" w:eastAsia="Times New Roman" w:hAnsi="Consolas" w:cs="Times New Roman"/>
+          <w:sz w:val="16"/>
+          <w:szCs w:val="16"/>
+        </w:rPr>
+        <w:t>OnlineSecurityYes</w:t>
+      </w:r>
+      <w:proofErr w:type="spellEnd"/>
+      <w:r>
+        <w:rPr>
+          <w:rFonts w:ascii="Consolas" w:eastAsia="Times New Roman" w:hAnsi="Consolas" w:cs="Times New Roman"/>
+          <w:sz w:val="16"/>
+          <w:szCs w:val="16"/>
+        </w:rPr>
+        <w:t xml:space="preserve">                                            351.120 (507,978.200)   -0.509*** (0.125)</w:t>
+      </w:r>
+    </w:p>
+    <w:p>
+      <w:pPr>
+        <w:spacing w:after="0" w:line="240" w:lineRule="auto"/>
+        <w:ind w:left="360"/>
+        <w:rPr>
+          <w:rFonts w:ascii="Consolas" w:eastAsia="Times New Roman" w:hAnsi="Consolas" w:cs="Times New Roman"/>
+          <w:sz w:val="16"/>
+          <w:szCs w:val="16"/>
+        </w:rPr>
+      </w:pPr>
+      <w:proofErr w:type="spellStart"/>
+      <w:r>
+        <w:rPr>
+          <w:rFonts w:ascii="Consolas" w:eastAsia="Times New Roman" w:hAnsi="Consolas" w:cs="Times New Roman"/>
+          <w:sz w:val="16"/>
+          <w:szCs w:val="16"/>
+        </w:rPr>
+        <w:t>DeviceProtectionYes</w:t>
+      </w:r>
+      <w:proofErr w:type="spellEnd"/>
+      <w:r>
+        <w:rPr>
+          <w:rFonts w:ascii="Consolas" w:eastAsia="Times New Roman" w:hAnsi="Consolas" w:cs="Times New Roman"/>
+          <w:sz w:val="16"/>
+          <w:szCs w:val="16"/>
+        </w:rPr>
+        <w:t xml:space="preserve">                                          320.750 (500,731.200)    -0.155 (0.119)  </w:t>
+      </w:r>
+    </w:p>
+    <w:p>
+      <w:pPr>
+        <w:spacing w:after="0" w:line="240" w:lineRule="auto"/>
+        <w:ind w:left="360"/>
+        <w:rPr>
+          <w:rFonts w:ascii="Consolas" w:eastAsia="Times New Roman" w:hAnsi="Consolas" w:cs="Times New Roman"/>
+          <w:sz w:val="16"/>
+          <w:szCs w:val="16"/>
+        </w:rPr>
+      </w:pPr>
+      <w:proofErr w:type="spellStart"/>
+      <w:r>
+        <w:rPr>
+          <w:rFonts w:ascii="Consolas" w:eastAsia="Times New Roman" w:hAnsi="Consolas" w:cs="Times New Roman"/>
+          <w:sz w:val="16"/>
+          <w:szCs w:val="16"/>
+        </w:rPr>
+        <w:t>TechSupportYes</w:t>
+      </w:r>
+      <w:proofErr w:type="spellEnd"/>
+      <w:r>
+        <w:rPr>
+          <w:rFonts w:ascii="Consolas" w:eastAsia="Times New Roman" w:hAnsi="Consolas" w:cs="Times New Roman"/>
+          <w:sz w:val="16"/>
+          <w:szCs w:val="16"/>
+        </w:rPr>
+        <w:t xml:space="preserve">                                               439.638 (452,703.300)   -0.666*** (0.123)</w:t>
+      </w:r>
+    </w:p>
+    <w:p>
+      <w:pPr>
+        <w:spacing w:after="0" w:line="240" w:lineRule="auto"/>
+        <w:ind w:left="360"/>
+        <w:rPr>
+          <w:rFonts w:ascii="Consolas" w:eastAsia="Times New Roman" w:hAnsi="Consolas" w:cs="Times New Roman"/>
+          <w:sz w:val="16"/>
+          <w:szCs w:val="16"/>
+        </w:rPr>
+      </w:pPr>
+      <w:proofErr w:type="spellStart"/>
+      <w:r>
+        <w:rPr>
+          <w:rFonts w:ascii="Consolas" w:eastAsia="Times New Roman" w:hAnsi="Consolas" w:cs="Times New Roman"/>
+          <w:sz w:val="16"/>
+          <w:szCs w:val="16"/>
+        </w:rPr>
+        <w:t>StreamingMoviesYes</w:t>
+      </w:r>
+      <w:proofErr w:type="spellEnd"/>
+      <w:r>
+        <w:rPr>
+          <w:rFonts w:ascii="Consolas" w:eastAsia="Times New Roman" w:hAnsi="Consolas" w:cs="Times New Roman"/>
+          <w:sz w:val="16"/>
+          <w:szCs w:val="16"/>
+        </w:rPr>
+        <w:t xml:space="preserve">                                           707.943 (965,923.300)    -0.120 (0.131)  </w:t>
+      </w:r>
+    </w:p>
+    <w:p>
+      <w:pPr>
+        <w:spacing w:after="0" w:line="240" w:lineRule="auto"/>
+        <w:ind w:left="360"/>
+        <w:rPr>
+          <w:rFonts w:ascii="Consolas" w:eastAsia="Times New Roman" w:hAnsi="Consolas" w:cs="Times New Roman"/>
+          <w:sz w:val="16"/>
+          <w:szCs w:val="16"/>
+        </w:rPr>
+      </w:pPr>
+      <w:proofErr w:type="spellStart"/>
+      <w:r>
+        <w:rPr>
+          <w:rFonts w:ascii="Consolas" w:eastAsia="Times New Roman" w:hAnsi="Consolas" w:cs="Times New Roman"/>
+          <w:sz w:val="16"/>
+          <w:szCs w:val="16"/>
+        </w:rPr>
+        <w:t>StreamingTVYes</w:t>
+      </w:r>
+      <w:proofErr w:type="spellEnd"/>
+      <w:r>
+        <w:rPr>
+          <w:rFonts w:ascii="Consolas" w:eastAsia="Times New Roman" w:hAnsi="Consolas" w:cs="Times New Roman"/>
+          <w:sz w:val="16"/>
+          <w:szCs w:val="16"/>
+        </w:rPr>
+        <w:t xml:space="preserve">                                              730.843 (1,151,053.000)   -0.093 (0.131)  </w:t>
+      </w:r>
+    </w:p>
+    <w:p>
+      <w:pPr>
+        <w:spacing w:after="0" w:line="240" w:lineRule="auto"/>
+        <w:ind w:left="360"/>
+        <w:rPr>
+          <w:rFonts w:ascii="Consolas" w:eastAsia="Times New Roman" w:hAnsi="Consolas" w:cs="Times New Roman"/>
+          <w:sz w:val="16"/>
+          <w:szCs w:val="16"/>
+        </w:rPr>
+      </w:pPr>
+      <w:proofErr w:type="spellStart"/>
+      <w:r>
+        <w:rPr>
+          <w:rFonts w:ascii="Consolas" w:eastAsia="Times New Roman" w:hAnsi="Consolas" w:cs="Times New Roman"/>
+          <w:sz w:val="16"/>
+          <w:szCs w:val="16"/>
+        </w:rPr>
+        <w:t>ContractYes</w:t>
+      </w:r>
+      <w:proofErr w:type="spellEnd"/>
+      <w:r>
+        <w:rPr>
+          <w:rFonts w:ascii="Consolas" w:eastAsia="Times New Roman" w:hAnsi="Consolas" w:cs="Times New Roman"/>
+          <w:sz w:val="16"/>
+          <w:szCs w:val="16"/>
+        </w:rPr>
+        <w:t xml:space="preserve">                              -1.525* (0.831)    -104.880 (143,358.600)   -0.646*** (0.161)</w:t>
+      </w:r>
+    </w:p>
+    <w:p>
+      <w:pPr>
+        <w:spacing w:after="0" w:line="240" w:lineRule="auto"/>
+        <w:ind w:left="360"/>
+        <w:rPr>
+          <w:rFonts w:ascii="Consolas" w:eastAsia="Times New Roman" w:hAnsi="Consolas" w:cs="Times New Roman"/>
+          <w:sz w:val="16"/>
+          <w:szCs w:val="16"/>
+        </w:rPr>
+      </w:pPr>
+      <w:proofErr w:type="spellStart"/>
+      <w:r>
+        <w:rPr>
+          <w:rFonts w:ascii="Consolas" w:eastAsia="Times New Roman" w:hAnsi="Consolas" w:cs="Times New Roman"/>
+          <w:sz w:val="16"/>
+          <w:szCs w:val="16"/>
+        </w:rPr>
+        <w:t>PaperlessBillingYes</w:t>
+      </w:r>
+      <w:proofErr w:type="spellEnd"/>
+      <w:r>
+        <w:rPr>
+          <w:rFonts w:ascii="Consolas" w:eastAsia="Times New Roman" w:hAnsi="Consolas" w:cs="Times New Roman"/>
+          <w:sz w:val="16"/>
+          <w:szCs w:val="16"/>
+        </w:rPr>
+        <w:t xml:space="preserve">                      -0.183 (0.610)      -39.975 (109,101.300)     0.114 (0.115)  </w:t>
+      </w:r>
+    </w:p>
+    <w:p>
+      <w:pPr>
+        <w:spacing w:after="0" w:line="240" w:lineRule="auto"/>
+        <w:ind w:left="360"/>
+        <w:rPr>
+          <w:rFonts w:ascii="Consolas" w:eastAsia="Times New Roman" w:hAnsi="Consolas" w:cs="Times New Roman"/>
+          <w:sz w:val="16"/>
+          <w:szCs w:val="16"/>
+        </w:rPr>
+      </w:pPr>
+      <w:proofErr w:type="spellStart"/>
+      <w:r>
+        <w:rPr>
+          <w:rFonts w:ascii="Consolas" w:eastAsia="Times New Roman" w:hAnsi="Consolas" w:cs="Times New Roman"/>
+          <w:sz w:val="16"/>
+          <w:szCs w:val="16"/>
+        </w:rPr>
+        <w:t>PaymentMethodBank</w:t>
+      </w:r>
+      <w:proofErr w:type="spellEnd"/>
+      <w:r>
+        <w:rPr>
+          <w:rFonts w:ascii="Consolas" w:eastAsia="Times New Roman" w:hAnsi="Consolas" w:cs="Times New Roman"/>
+          <w:sz w:val="16"/>
+          <w:szCs w:val="16"/>
+        </w:rPr>
+        <w:t xml:space="preserve"> transfer (automatic)    0.249 (0.922)      108.995 (199,676.400)    -0.266 (0.186)  </w:t>
+      </w:r>
+    </w:p>
+    <w:p>
+      <w:pPr>
+        <w:spacing w:after="0" w:line="240" w:lineRule="auto"/>
+        <w:ind w:left="360"/>
+        <w:rPr>
+          <w:rFonts w:ascii="Consolas" w:eastAsia="Times New Roman" w:hAnsi="Consolas" w:cs="Times New Roman"/>
+          <w:sz w:val="16"/>
+          <w:szCs w:val="16"/>
+        </w:rPr>
+      </w:pPr>
+      <w:proofErr w:type="spellStart"/>
+      <w:r>
+        <w:rPr>
+          <w:rFonts w:ascii="Consolas" w:eastAsia="Times New Roman" w:hAnsi="Consolas" w:cs="Times New Roman"/>
+          <w:sz w:val="16"/>
+          <w:szCs w:val="16"/>
+        </w:rPr>
+        <w:t>PaymentMethodCredit</w:t>
+      </w:r>
+      <w:proofErr w:type="spellEnd"/>
+      <w:r>
+        <w:rPr>
+          <w:rFonts w:ascii="Consolas" w:eastAsia="Times New Roman" w:hAnsi="Consolas" w:cs="Times New Roman"/>
+          <w:sz w:val="16"/>
+          <w:szCs w:val="16"/>
+        </w:rPr>
+        <w:t xml:space="preserve"> card (automatic)     -0.662 (1.137)      14.353 (143,486.200)     -0.140 (0.184)  </w:t>
+      </w:r>
+    </w:p>
+    <w:p>
+      <w:pPr>
+        <w:spacing w:after="0" w:line="240" w:lineRule="auto"/>
+        <w:ind w:left="360"/>
+        <w:rPr>
+          <w:rFonts w:ascii="Consolas" w:eastAsia="Times New Roman" w:hAnsi="Consolas" w:cs="Times New Roman"/>
+          <w:sz w:val="16"/>
+          <w:szCs w:val="16"/>
+        </w:rPr>
+      </w:pPr>
+      <w:proofErr w:type="spellStart"/>
+      <w:r>
+        <w:rPr>
+          <w:rFonts w:ascii="Consolas" w:eastAsia="Times New Roman" w:hAnsi="Consolas" w:cs="Times New Roman"/>
+          <w:sz w:val="16"/>
+          <w:szCs w:val="16"/>
+        </w:rPr>
+        <w:t>PaymentMethodElectronic</w:t>
+      </w:r>
+      <w:proofErr w:type="spellEnd"/>
+      <w:r>
+        <w:rPr>
+          <w:rFonts w:ascii="Consolas" w:eastAsia="Times New Roman" w:hAnsi="Consolas" w:cs="Times New Roman"/>
+          <w:sz w:val="16"/>
+          <w:szCs w:val="16"/>
+        </w:rPr>
+        <w:t xml:space="preserve"> check            -0.099 (1.158)      35.500 (145,673.300)      0.196 (0.154)  </w:t>
+      </w:r>
+    </w:p>
+    <w:p>
+      <w:pPr>
+        <w:spacing w:after="0" w:line="240" w:lineRule="auto"/>
+        <w:ind w:left="360"/>
+        <w:rPr>
+          <w:rFonts w:ascii="Consolas" w:eastAsia="Times New Roman" w:hAnsi="Consolas" w:cs="Times New Roman"/>
+          <w:sz w:val="16"/>
+          <w:szCs w:val="16"/>
+        </w:rPr>
+      </w:pPr>
+      <w:proofErr w:type="spellStart"/>
+      <w:r>
+        <w:rPr>
+          <w:rFonts w:ascii="Consolas" w:eastAsia="Times New Roman" w:hAnsi="Consolas" w:cs="Times New Roman"/>
+          <w:sz w:val="16"/>
+          <w:szCs w:val="16"/>
+        </w:rPr>
+        <w:t>MonthlyCharges</w:t>
+      </w:r>
+      <w:proofErr w:type="spellEnd"/>
+      <w:r>
+        <w:rPr>
+          <w:rFonts w:ascii="Consolas" w:eastAsia="Times New Roman" w:hAnsi="Consolas" w:cs="Times New Roman"/>
+          <w:sz w:val="16"/>
+          <w:szCs w:val="16"/>
+        </w:rPr>
+        <w:t xml:space="preserve">                           -0.496 (0.516)      -68.539 (99,863.100)    0.041*** (0.005) </w:t>
+      </w:r>
+    </w:p>
+    <w:p>
+      <w:pPr>
+        <w:spacing w:after="0" w:line="240" w:lineRule="auto"/>
+        <w:ind w:left="360"/>
+        <w:rPr>
+          <w:rFonts w:ascii="Consolas" w:eastAsia="Times New Roman" w:hAnsi="Consolas" w:cs="Times New Roman"/>
+          <w:sz w:val="16"/>
+          <w:szCs w:val="16"/>
+        </w:rPr>
+      </w:pPr>
+      <w:r>
+        <w:rPr>
+          <w:rFonts w:ascii="Consolas" w:eastAsia="Times New Roman" w:hAnsi="Consolas" w:cs="Times New Roman"/>
+          <w:sz w:val="16"/>
+          <w:szCs w:val="16"/>
+        </w:rPr>
+        <w:t>Constant                                 8.994 (10.366)    1,632.536 (2,529,895.000) -2.234*** (0.314)</w:t>
+      </w:r>
+    </w:p>
+    <w:p>
+      <w:pPr>
+        <w:spacing w:after="0" w:line="240" w:lineRule="auto"/>
+        <w:ind w:left="360"/>
+        <w:rPr>
+          <w:rFonts w:ascii="Consolas" w:eastAsia="Times New Roman" w:hAnsi="Consolas" w:cs="Times New Roman"/>
+          <w:sz w:val="16"/>
+          <w:szCs w:val="16"/>
+        </w:rPr>
+      </w:pPr>
+      <w:r>
+        <w:rPr>
+          <w:rFonts w:ascii="Consolas" w:eastAsia="Times New Roman" w:hAnsi="Consolas" w:cs="Times New Roman"/>
+          <w:sz w:val="16"/>
+          <w:szCs w:val="16"/>
+        </w:rPr>
+        <w:t>------------------------------------------------------------------------------------------------------</w:t>
+      </w:r>
+    </w:p>
+    <w:p>
+      <w:pPr>
+        <w:spacing w:after="0" w:line="240" w:lineRule="auto"/>
+        <w:ind w:left="360"/>
+        <w:rPr>
+          <w:rFonts w:ascii="Consolas" w:eastAsia="Times New Roman" w:hAnsi="Consolas" w:cs="Times New Roman"/>
+          <w:sz w:val="16"/>
+          <w:szCs w:val="16"/>
+        </w:rPr>
+      </w:pPr>
+      <w:r>
+        <w:rPr>
+          <w:rFonts w:ascii="Consolas" w:eastAsia="Times New Roman" w:hAnsi="Consolas" w:cs="Times New Roman"/>
+          <w:sz w:val="16"/>
+          <w:szCs w:val="16"/>
+        </w:rPr>
+        <w:t xml:space="preserve">Observations                                   243                    64                   2,521      </w:t>
+      </w:r>
+    </w:p>
+    <w:p>
+      <w:pPr>
+        <w:spacing w:after="0" w:line="240" w:lineRule="auto"/>
+        <w:ind w:left="360"/>
+        <w:rPr>
+          <w:rFonts w:ascii="Consolas" w:eastAsia="Times New Roman" w:hAnsi="Consolas" w:cs="Times New Roman"/>
+          <w:sz w:val="16"/>
+          <w:szCs w:val="16"/>
+        </w:rPr>
+      </w:pPr>
+      <w:r>
+        <w:rPr>
+          <w:rFonts w:ascii="Consolas" w:eastAsia="Times New Roman" w:hAnsi="Consolas" w:cs="Times New Roman"/>
+          <w:sz w:val="16"/>
+          <w:szCs w:val="16"/>
+        </w:rPr>
+        <w:t xml:space="preserve">Log Likelihood                               -46.363                -0.000              -1,209.780    </w:t>
+      </w:r>
+    </w:p>
+    <w:p>
+      <w:pPr>
+        <w:spacing w:after="0" w:line="240" w:lineRule="auto"/>
+        <w:ind w:left="360"/>
+        <w:rPr>
+          <w:rFonts w:ascii="Consolas" w:eastAsia="Times New Roman" w:hAnsi="Consolas" w:cs="Times New Roman"/>
+          <w:sz w:val="16"/>
+          <w:szCs w:val="16"/>
+        </w:rPr>
+      </w:pPr>
+      <w:r>
+        <w:rPr>
+          <w:rFonts w:ascii="Consolas" w:eastAsia="Times New Roman" w:hAnsi="Consolas" w:cs="Times New Roman"/>
+          <w:sz w:val="16"/>
+          <w:szCs w:val="16"/>
+        </w:rPr>
+        <w:t xml:space="preserve">Akaike Inf. Crit.                            118.726                36.000               2,457.560    </w:t>
+      </w:r>
+    </w:p>
+    <w:p>
+      <w:pPr>
+        <w:spacing w:after="0" w:line="240" w:lineRule="auto"/>
+        <w:ind w:left="360"/>
+        <w:rPr>
+          <w:rFonts w:ascii="Consolas" w:eastAsia="Times New Roman" w:hAnsi="Consolas" w:cs="Times New Roman"/>
+          <w:sz w:val="16"/>
+          <w:szCs w:val="16"/>
+        </w:rPr>
+      </w:pPr>
+      <w:r>
+        <w:rPr>
+          <w:rFonts w:ascii="Consolas" w:eastAsia="Times New Roman" w:hAnsi="Consolas" w:cs="Times New Roman"/>
+          <w:sz w:val="16"/>
+          <w:szCs w:val="16"/>
+        </w:rPr>
+        <w:t>======================================================================================================</w:t>
+      </w:r>
+    </w:p>
+    <w:p>
+      <w:pPr>
+        <w:spacing w:line="240" w:lineRule="auto"/>
+        <w:ind w:left="360"/>
+        <w:rPr>
           <w:rFonts w:ascii="Times New Roman" w:eastAsia="Times New Roman" w:hAnsi="Times New Roman" w:cs="Times New Roman"/>
-          <w:sz w:val="24"/>
-          <w:szCs w:val="24"/>
-        </w:rPr>
-      </w:pPr>
+        </w:rPr>
+      </w:pPr>
+      <w:r>
+        <w:rPr>
+          <w:rFonts w:ascii="Consolas" w:eastAsia="Times New Roman" w:hAnsi="Consolas" w:cs="Times New Roman"/>
+          <w:sz w:val="16"/>
+          <w:szCs w:val="16"/>
+        </w:rPr>
+        <w:t xml:space="preserve">Note:                                                               </w:t>
+      </w:r>
+      <w:r>
+        <w:rPr>
+          <w:rFonts w:ascii="Consolas" w:eastAsia="Times New Roman" w:hAnsi="Consolas" w:cs="Times New Roman"/>
+          <w:sz w:val="16"/>
+          <w:szCs w:val="16"/>
+        </w:rPr>
+        <w:t xml:space="preserve">      </w:t>
+      </w:r>
+      <w:r>
+        <w:rPr>
+          <w:rFonts w:ascii="Consolas" w:eastAsia="Times New Roman" w:hAnsi="Consolas" w:cs="Times New Roman"/>
+          <w:sz w:val="16"/>
+          <w:szCs w:val="16"/>
+        </w:rPr>
+        <w:t xml:space="preserve"> *p&lt;0.1; **p&lt;0.05; ***p&lt;0.01</w:t>
+      </w:r>
     </w:p>
     <w:p>
       <w:pPr>
@@ -2149,66 +3887,948 @@
         </w:numPr>
         <w:spacing w:before="100" w:beforeAutospacing="1" w:after="100" w:afterAutospacing="1" w:line="240" w:lineRule="auto"/>
         <w:rPr>
-          <w:rFonts w:ascii="Times New Roman" w:eastAsia="Times New Roman" w:hAnsi="Times New Roman" w:cs="Times New Roman"/>
-          <w:sz w:val="24"/>
-          <w:szCs w:val="24"/>
-        </w:rPr>
-      </w:pPr>
-      <w:r>
-        <w:rPr>
-          <w:rFonts w:ascii="Times New Roman" w:eastAsia="Times New Roman" w:hAnsi="Times New Roman" w:cs="Times New Roman"/>
-          <w:sz w:val="24"/>
-          <w:szCs w:val="24"/>
-        </w:rPr>
+          <w:rFonts w:eastAsia="Times New Roman" w:cstheme="minorHAnsi"/>
+        </w:rPr>
+      </w:pPr>
+      <w:r>
+        <w:rPr>
+          <w:rFonts w:eastAsia="Times New Roman" w:cstheme="minorHAnsi"/>
+        </w:rPr>
+        <w:lastRenderedPageBreak/>
         <w:t>What are the top three predictors of churn of (</w:t>
       </w:r>
       <w:proofErr w:type="spellStart"/>
       <w:r>
         <w:rPr>
-          <w:rFonts w:ascii="Times New Roman" w:eastAsia="Times New Roman" w:hAnsi="Times New Roman" w:cs="Times New Roman"/>
-          <w:sz w:val="24"/>
-          <w:szCs w:val="24"/>
+          <w:rFonts w:eastAsia="Times New Roman" w:cstheme="minorHAnsi"/>
         </w:rPr>
         <w:t>i</w:t>
       </w:r>
       <w:proofErr w:type="spellEnd"/>
       <w:r>
         <w:rPr>
-          <w:rFonts w:ascii="Times New Roman" w:eastAsia="Times New Roman" w:hAnsi="Times New Roman" w:cs="Times New Roman"/>
-          <w:sz w:val="24"/>
-          <w:szCs w:val="24"/>
+          <w:rFonts w:eastAsia="Times New Roman" w:cstheme="minorHAnsi"/>
         </w:rPr>
         <w:t xml:space="preserve">) only telephone customers, (ii) only Internet service customers, and (iii) customers who subscribe to both phone and Internet </w:t>
       </w:r>
       <w:proofErr w:type="gramStart"/>
       <w:r>
         <w:rPr>
-          <w:rFonts w:ascii="Times New Roman" w:eastAsia="Times New Roman" w:hAnsi="Times New Roman" w:cs="Times New Roman"/>
-          <w:sz w:val="24"/>
-          <w:szCs w:val="24"/>
+          <w:rFonts w:eastAsia="Times New Roman" w:cstheme="minorHAnsi"/>
         </w:rPr>
         <w:t>services.</w:t>
       </w:r>
       <w:proofErr w:type="gramEnd"/>
       <w:r>
         <w:rPr>
-          <w:rFonts w:ascii="Times New Roman" w:eastAsia="Times New Roman" w:hAnsi="Times New Roman" w:cs="Times New Roman"/>
-          <w:sz w:val="24"/>
-          <w:szCs w:val="24"/>
+          <w:rFonts w:eastAsia="Times New Roman" w:cstheme="minorHAnsi"/>
         </w:rPr>
         <w:t xml:space="preserve"> Explain using marginal effects how much each predictor contributes to churn occurrence. (3 points)</w:t>
       </w:r>
     </w:p>
     <w:p>
       <w:pPr>
+        <w:numPr>
+          <w:ilvl w:val="1"/>
+          <w:numId w:val="2"/>
+        </w:numPr>
         <w:spacing w:before="100" w:beforeAutospacing="1" w:after="100" w:afterAutospacing="1" w:line="240" w:lineRule="auto"/>
-        <w:ind w:left="360"/>
-        <w:rPr>
-          <w:rFonts w:ascii="Times New Roman" w:eastAsia="Times New Roman" w:hAnsi="Times New Roman" w:cs="Times New Roman"/>
-          <w:sz w:val="24"/>
-          <w:szCs w:val="24"/>
-        </w:rPr>
-      </w:pPr>
+        <w:rPr>
+          <w:rFonts w:eastAsia="Times New Roman" w:cstheme="minorHAnsi"/>
+        </w:rPr>
+      </w:pPr>
+      <w:r>
+        <w:rPr>
+          <w:rFonts w:eastAsia="Times New Roman" w:cstheme="minorHAnsi"/>
+        </w:rPr>
+        <w:t>Phone only (</w:t>
+      </w:r>
+      <w:proofErr w:type="spellStart"/>
+      <w:r>
+        <w:rPr>
+          <w:rFonts w:eastAsia="Times New Roman" w:cstheme="minorHAnsi"/>
+        </w:rPr>
+        <w:t>p_logit</w:t>
+      </w:r>
+      <w:proofErr w:type="spellEnd"/>
+      <w:r>
+        <w:rPr>
+          <w:rFonts w:eastAsia="Times New Roman" w:cstheme="minorHAnsi"/>
+        </w:rPr>
+        <w:t>):</w:t>
+      </w:r>
+      <w:r>
+        <w:rPr>
+          <w:rFonts w:eastAsia="Times New Roman" w:cstheme="minorHAnsi"/>
+        </w:rPr>
+        <w:t xml:space="preserve"> </w:t>
+      </w:r>
+    </w:p>
+    <w:p>
+      <w:pPr>
+        <w:numPr>
+          <w:ilvl w:val="2"/>
+          <w:numId w:val="2"/>
+        </w:numPr>
+        <w:spacing w:before="100" w:beforeAutospacing="1" w:after="100" w:afterAutospacing="1" w:line="240" w:lineRule="auto"/>
+        <w:rPr>
+          <w:rFonts w:eastAsia="Times New Roman" w:cstheme="minorHAnsi"/>
+        </w:rPr>
+      </w:pPr>
+      <w:r>
+        <w:rPr>
+          <w:rFonts w:eastAsia="Times New Roman" w:cstheme="minorHAnsi"/>
+        </w:rPr>
+        <w:t xml:space="preserve">Having </w:t>
+      </w:r>
+      <w:r>
+        <w:rPr>
+          <w:rFonts w:eastAsia="Times New Roman" w:cstheme="minorHAnsi"/>
+          <w:b/>
+          <w:bCs/>
+        </w:rPr>
+        <w:t>multiple lines</w:t>
+      </w:r>
+      <w:r>
+        <w:rPr>
+          <w:rFonts w:eastAsia="Times New Roman" w:cstheme="minorHAnsi"/>
+          <w:b/>
+          <w:bCs/>
+        </w:rPr>
+        <w:t xml:space="preserve"> </w:t>
+      </w:r>
+      <w:r>
+        <w:rPr>
+          <w:rFonts w:eastAsia="Times New Roman" w:cstheme="minorHAnsi"/>
+        </w:rPr>
+        <w:t>increases odd of churn by 6.48 times the odds of not having multiple lines</w:t>
+      </w:r>
+      <w:r>
+        <w:rPr>
+          <w:rFonts w:eastAsia="Times New Roman" w:cstheme="minorHAnsi"/>
+        </w:rPr>
+        <w:t xml:space="preserve"> (exp(</w:t>
+      </w:r>
+      <w:proofErr w:type="spellStart"/>
+      <w:r>
+        <w:rPr>
+          <w:rFonts w:eastAsia="Times New Roman" w:cstheme="minorHAnsi"/>
+        </w:rPr>
+        <w:t>MultipleLinesYes</w:t>
+      </w:r>
+      <w:proofErr w:type="spellEnd"/>
+      <w:r>
+        <w:rPr>
+          <w:rFonts w:eastAsia="Times New Roman" w:cstheme="minorHAnsi"/>
+        </w:rPr>
+        <w:t>)</w:t>
+      </w:r>
+      <w:r>
+        <w:rPr>
+          <w:rFonts w:eastAsia="Times New Roman" w:cstheme="minorHAnsi"/>
+        </w:rPr>
+        <w:t xml:space="preserve"> = </w:t>
+      </w:r>
+      <w:r>
+        <w:rPr>
+          <w:rFonts w:eastAsia="Times New Roman" w:cstheme="minorHAnsi"/>
+        </w:rPr>
+        <w:t>6.476965e+00</w:t>
+      </w:r>
+      <w:r>
+        <w:rPr>
+          <w:rFonts w:eastAsia="Times New Roman" w:cstheme="minorHAnsi"/>
+        </w:rPr>
+        <w:t>)</w:t>
+      </w:r>
+    </w:p>
+    <w:p>
+      <w:pPr>
+        <w:numPr>
+          <w:ilvl w:val="2"/>
+          <w:numId w:val="2"/>
+        </w:numPr>
+        <w:spacing w:before="100" w:beforeAutospacing="1" w:after="100" w:afterAutospacing="1" w:line="240" w:lineRule="auto"/>
+        <w:rPr>
+          <w:rFonts w:eastAsia="Times New Roman" w:cstheme="minorHAnsi"/>
+        </w:rPr>
+      </w:pPr>
+      <w:r>
+        <w:rPr>
+          <w:rFonts w:eastAsia="Times New Roman" w:cstheme="minorHAnsi"/>
+        </w:rPr>
+        <w:t xml:space="preserve">Having a </w:t>
+      </w:r>
+      <w:proofErr w:type="gramStart"/>
+      <w:r>
+        <w:rPr>
+          <w:rFonts w:eastAsia="Times New Roman" w:cstheme="minorHAnsi"/>
+          <w:b/>
+          <w:bCs/>
+        </w:rPr>
+        <w:t>partner</w:t>
+      </w:r>
+      <w:r>
+        <w:rPr>
+          <w:rFonts w:eastAsia="Times New Roman" w:cstheme="minorHAnsi"/>
+          <w:b/>
+          <w:bCs/>
+        </w:rPr>
+        <w:t xml:space="preserve"> </w:t>
+      </w:r>
+      <w:r>
+        <w:rPr>
+          <w:rFonts w:eastAsia="Times New Roman" w:cstheme="minorHAnsi"/>
+        </w:rPr>
+        <w:t>increases odds of churn</w:t>
+      </w:r>
+      <w:proofErr w:type="gramEnd"/>
+      <w:r>
+        <w:rPr>
+          <w:rFonts w:eastAsia="Times New Roman" w:cstheme="minorHAnsi"/>
+        </w:rPr>
+        <w:t xml:space="preserve"> by </w:t>
+      </w:r>
+      <w:r>
+        <w:rPr>
+          <w:rFonts w:eastAsia="Times New Roman" w:cstheme="minorHAnsi"/>
+        </w:rPr>
+        <w:t>2.3 times the odds of not having a partner (exp(</w:t>
+      </w:r>
+      <w:proofErr w:type="spellStart"/>
+      <w:r>
+        <w:rPr>
+          <w:rFonts w:eastAsia="Times New Roman" w:cstheme="minorHAnsi"/>
+        </w:rPr>
+        <w:t>PartnerYes</w:t>
+      </w:r>
+      <w:proofErr w:type="spellEnd"/>
+      <w:r>
+        <w:rPr>
+          <w:rFonts w:eastAsia="Times New Roman" w:cstheme="minorHAnsi"/>
+        </w:rPr>
+        <w:t>)</w:t>
+      </w:r>
+      <w:r>
+        <w:rPr>
+          <w:rFonts w:eastAsia="Times New Roman" w:cstheme="minorHAnsi"/>
+        </w:rPr>
+        <w:t xml:space="preserve"> </w:t>
+      </w:r>
+      <w:r>
+        <w:rPr>
+          <w:rFonts w:eastAsia="Times New Roman" w:cstheme="minorHAnsi"/>
+        </w:rPr>
+        <w:t>=</w:t>
+      </w:r>
+      <w:r>
+        <w:rPr>
+          <w:rFonts w:eastAsia="Times New Roman" w:cstheme="minorHAnsi"/>
+        </w:rPr>
+        <w:t>2.297027e+00</w:t>
+      </w:r>
+      <w:r>
+        <w:rPr>
+          <w:rFonts w:eastAsia="Times New Roman" w:cstheme="minorHAnsi"/>
+        </w:rPr>
+        <w:t>)</w:t>
+      </w:r>
+    </w:p>
+    <w:p>
+      <w:pPr>
+        <w:numPr>
+          <w:ilvl w:val="2"/>
+          <w:numId w:val="2"/>
+        </w:numPr>
+        <w:spacing w:before="100" w:beforeAutospacing="1" w:after="100" w:afterAutospacing="1" w:line="240" w:lineRule="auto"/>
+        <w:rPr>
+          <w:rFonts w:eastAsia="Times New Roman" w:cstheme="minorHAnsi"/>
+        </w:rPr>
+      </w:pPr>
+      <w:r>
+        <w:rPr>
+          <w:rFonts w:eastAsia="Times New Roman" w:cstheme="minorHAnsi"/>
+        </w:rPr>
+        <w:t xml:space="preserve">Paying by </w:t>
+      </w:r>
+      <w:r>
+        <w:rPr>
+          <w:rFonts w:eastAsia="Times New Roman" w:cstheme="minorHAnsi"/>
+          <w:b/>
+          <w:bCs/>
+        </w:rPr>
+        <w:t>automatic bank transfer</w:t>
+      </w:r>
+      <w:r>
+        <w:rPr>
+          <w:rFonts w:eastAsia="Times New Roman" w:cstheme="minorHAnsi"/>
+          <w:b/>
+          <w:bCs/>
+        </w:rPr>
+        <w:t xml:space="preserve"> </w:t>
+      </w:r>
+      <w:r>
+        <w:rPr>
+          <w:rFonts w:eastAsia="Times New Roman" w:cstheme="minorHAnsi"/>
+        </w:rPr>
+        <w:t>increases odds of churn by 1.28 times the odds of paying by mai</w:t>
+      </w:r>
+      <w:r>
+        <w:rPr>
+          <w:rFonts w:eastAsia="Times New Roman" w:cstheme="minorHAnsi"/>
+        </w:rPr>
+        <w:t>led check (exp(</w:t>
+      </w:r>
+      <w:proofErr w:type="spellStart"/>
+      <w:r>
+        <w:rPr>
+          <w:rFonts w:eastAsia="Times New Roman" w:cstheme="minorHAnsi"/>
+        </w:rPr>
+        <w:t>PaymentMethodBank</w:t>
+      </w:r>
+      <w:proofErr w:type="spellEnd"/>
+      <w:r>
+        <w:rPr>
+          <w:rFonts w:eastAsia="Times New Roman" w:cstheme="minorHAnsi"/>
+        </w:rPr>
+        <w:t xml:space="preserve"> transfer (automatic) </w:t>
+      </w:r>
+      <w:r>
+        <w:rPr>
+          <w:rFonts w:eastAsia="Times New Roman" w:cstheme="minorHAnsi"/>
+        </w:rPr>
+        <w:t xml:space="preserve">) = </w:t>
+      </w:r>
+      <w:r>
+        <w:rPr>
+          <w:rFonts w:eastAsia="Times New Roman" w:cstheme="minorHAnsi"/>
+        </w:rPr>
+        <w:t>1.283098e+00</w:t>
+      </w:r>
+      <w:r>
+        <w:rPr>
+          <w:rFonts w:eastAsia="Times New Roman" w:cstheme="minorHAnsi"/>
+        </w:rPr>
+        <w:t>)</w:t>
+      </w:r>
+    </w:p>
+    <w:p>
+      <w:pPr>
+        <w:numPr>
+          <w:ilvl w:val="1"/>
+          <w:numId w:val="2"/>
+        </w:numPr>
+        <w:spacing w:before="100" w:beforeAutospacing="1" w:after="100" w:afterAutospacing="1" w:line="240" w:lineRule="auto"/>
+        <w:rPr>
+          <w:rFonts w:eastAsia="Times New Roman" w:cstheme="minorHAnsi"/>
+          <w:i/>
+          <w:iCs/>
+        </w:rPr>
+      </w:pPr>
+      <w:r>
+        <w:rPr>
+          <w:rFonts w:eastAsia="Times New Roman" w:cstheme="minorHAnsi"/>
+        </w:rPr>
+        <w:t>Internet only (</w:t>
+      </w:r>
+      <w:proofErr w:type="spellStart"/>
+      <w:r>
+        <w:rPr>
+          <w:rFonts w:eastAsia="Times New Roman" w:cstheme="minorHAnsi"/>
+        </w:rPr>
+        <w:t>i_logit</w:t>
+      </w:r>
+      <w:proofErr w:type="spellEnd"/>
+      <w:r>
+        <w:rPr>
+          <w:rFonts w:eastAsia="Times New Roman" w:cstheme="minorHAnsi"/>
+        </w:rPr>
+        <w:t>):</w:t>
+      </w:r>
+      <w:r>
+        <w:rPr>
+          <w:rFonts w:eastAsia="Times New Roman" w:cstheme="minorHAnsi"/>
+        </w:rPr>
+        <w:t xml:space="preserve"> </w:t>
+      </w:r>
+      <w:r>
+        <w:rPr>
+          <w:rFonts w:eastAsia="Times New Roman" w:cstheme="minorHAnsi"/>
+        </w:rPr>
+        <w:t>(this model seems unrealistic)</w:t>
+      </w:r>
+    </w:p>
+    <w:p>
+      <w:pPr>
+        <w:numPr>
+          <w:ilvl w:val="2"/>
+          <w:numId w:val="2"/>
+        </w:numPr>
+        <w:spacing w:before="100" w:beforeAutospacing="1" w:after="100" w:afterAutospacing="1" w:line="240" w:lineRule="auto"/>
+        <w:rPr>
+          <w:rFonts w:eastAsia="Times New Roman" w:cstheme="minorHAnsi"/>
+          <w:i/>
+          <w:iCs/>
+        </w:rPr>
+      </w:pPr>
+      <w:r>
+        <w:rPr>
+          <w:rFonts w:eastAsia="Times New Roman" w:cstheme="minorHAnsi"/>
+        </w:rPr>
+        <w:t xml:space="preserve">Having </w:t>
+      </w:r>
+      <w:r>
+        <w:rPr>
+          <w:rFonts w:eastAsia="Times New Roman" w:cstheme="minorHAnsi"/>
+          <w:b/>
+          <w:bCs/>
+        </w:rPr>
+        <w:t>s</w:t>
+      </w:r>
+      <w:r>
+        <w:rPr>
+          <w:rFonts w:eastAsia="Times New Roman" w:cstheme="minorHAnsi"/>
+          <w:b/>
+          <w:bCs/>
+        </w:rPr>
+        <w:t>treaming TV</w:t>
+      </w:r>
+      <w:r>
+        <w:rPr>
+          <w:rFonts w:eastAsia="Times New Roman" w:cstheme="minorHAnsi"/>
+        </w:rPr>
+        <w:t xml:space="preserve"> increases odds of churn by </w:t>
+      </w:r>
+      <w:r>
+        <w:rPr>
+          <w:rFonts w:eastAsia="Times New Roman" w:cstheme="minorHAnsi"/>
+        </w:rPr>
+        <w:t>a</w:t>
+      </w:r>
+      <w:r>
+        <w:rPr>
+          <w:rFonts w:eastAsia="Times New Roman" w:cstheme="minorHAnsi"/>
+        </w:rPr>
+        <w:t xml:space="preserve">n </w:t>
+      </w:r>
+      <w:r>
+        <w:rPr>
+          <w:rFonts w:eastAsia="Times New Roman" w:cstheme="minorHAnsi"/>
+        </w:rPr>
+        <w:t>infinite</w:t>
+      </w:r>
+      <w:r>
+        <w:rPr>
+          <w:rFonts w:eastAsia="Times New Roman" w:cstheme="minorHAnsi"/>
+        </w:rPr>
+        <w:t xml:space="preserve"> </w:t>
+      </w:r>
+      <w:proofErr w:type="gramStart"/>
+      <w:r>
+        <w:rPr>
+          <w:rFonts w:eastAsia="Times New Roman" w:cstheme="minorHAnsi"/>
+        </w:rPr>
+        <w:t>amount</w:t>
+      </w:r>
+      <w:proofErr w:type="gramEnd"/>
+      <w:r>
+        <w:rPr>
+          <w:rFonts w:eastAsia="Times New Roman" w:cstheme="minorHAnsi"/>
+        </w:rPr>
+        <w:t xml:space="preserve"> of times over not having streaming services (exp(</w:t>
+      </w:r>
+      <w:proofErr w:type="spellStart"/>
+      <w:r>
+        <w:rPr>
+          <w:rFonts w:eastAsia="Times New Roman" w:cstheme="minorHAnsi"/>
+        </w:rPr>
+        <w:t>StreamingTVYes</w:t>
+      </w:r>
+      <w:proofErr w:type="spellEnd"/>
+      <w:r>
+        <w:rPr>
+          <w:rFonts w:eastAsia="Times New Roman" w:cstheme="minorHAnsi"/>
+        </w:rPr>
+        <w:t xml:space="preserve"> </w:t>
+      </w:r>
+      <w:r>
+        <w:rPr>
+          <w:rFonts w:eastAsia="Times New Roman" w:cstheme="minorHAnsi"/>
+        </w:rPr>
+        <w:t>)=</w:t>
+      </w:r>
+      <w:r>
+        <w:rPr>
+          <w:rFonts w:eastAsia="Times New Roman" w:cstheme="minorHAnsi"/>
+        </w:rPr>
+        <w:t>Inf</w:t>
+      </w:r>
+      <w:r>
+        <w:rPr>
+          <w:rFonts w:eastAsia="Times New Roman" w:cstheme="minorHAnsi"/>
+        </w:rPr>
+        <w:t>)</w:t>
+      </w:r>
+    </w:p>
+    <w:p>
+      <w:pPr>
+        <w:numPr>
+          <w:ilvl w:val="2"/>
+          <w:numId w:val="2"/>
+        </w:numPr>
+        <w:spacing w:before="100" w:beforeAutospacing="1" w:after="100" w:afterAutospacing="1" w:line="240" w:lineRule="auto"/>
+        <w:rPr>
+          <w:rFonts w:eastAsia="Times New Roman" w:cstheme="minorHAnsi"/>
+          <w:i/>
+          <w:iCs/>
+        </w:rPr>
+      </w:pPr>
+      <w:r>
+        <w:rPr>
+          <w:rFonts w:eastAsia="Times New Roman" w:cstheme="minorHAnsi"/>
+        </w:rPr>
+        <w:t>Streaming movies</w:t>
+      </w:r>
+      <w:r>
+        <w:rPr>
+          <w:rFonts w:eastAsia="Times New Roman" w:cstheme="minorHAnsi"/>
+        </w:rPr>
+        <w:t xml:space="preserve"> increases the odds of churn by an extremely large </w:t>
+      </w:r>
+      <w:proofErr w:type="gramStart"/>
+      <w:r>
+        <w:rPr>
+          <w:rFonts w:eastAsia="Times New Roman" w:cstheme="minorHAnsi"/>
+        </w:rPr>
+        <w:t>amount</w:t>
+      </w:r>
+      <w:proofErr w:type="gramEnd"/>
+      <w:r>
+        <w:rPr>
+          <w:rFonts w:eastAsia="Times New Roman" w:cstheme="minorHAnsi"/>
+        </w:rPr>
+        <w:t xml:space="preserve"> of times over the odds of not streaming movies (exp(</w:t>
+      </w:r>
+      <w:proofErr w:type="spellStart"/>
+      <w:r>
+        <w:rPr>
+          <w:rFonts w:eastAsia="Times New Roman" w:cstheme="minorHAnsi"/>
+        </w:rPr>
+        <w:t>StreamingMoviesYes</w:t>
+      </w:r>
+      <w:proofErr w:type="spellEnd"/>
+      <w:r>
+        <w:rPr>
+          <w:rFonts w:eastAsia="Times New Roman" w:cstheme="minorHAnsi"/>
+        </w:rPr>
+        <w:t>)</w:t>
+      </w:r>
+      <w:r>
+        <w:rPr>
+          <w:rFonts w:eastAsia="Times New Roman" w:cstheme="minorHAnsi"/>
+        </w:rPr>
+        <w:t xml:space="preserve"> </w:t>
+      </w:r>
+      <w:r>
+        <w:rPr>
+          <w:rFonts w:eastAsia="Times New Roman" w:cstheme="minorHAnsi"/>
+        </w:rPr>
+        <w:t>=</w:t>
+      </w:r>
+      <w:r>
+        <w:rPr>
+          <w:rFonts w:eastAsia="Times New Roman" w:cstheme="minorHAnsi"/>
+        </w:rPr>
+        <w:t xml:space="preserve">  2.855722e+307</w:t>
+      </w:r>
+      <w:r>
+        <w:rPr>
+          <w:rFonts w:eastAsia="Times New Roman" w:cstheme="minorHAnsi"/>
+        </w:rPr>
+        <w:t>)</w:t>
+      </w:r>
+    </w:p>
+    <w:p>
+      <w:pPr>
+        <w:numPr>
+          <w:ilvl w:val="2"/>
+          <w:numId w:val="2"/>
+        </w:numPr>
+        <w:spacing w:before="100" w:beforeAutospacing="1" w:after="100" w:afterAutospacing="1" w:line="240" w:lineRule="auto"/>
+        <w:rPr>
+          <w:rFonts w:eastAsia="Times New Roman" w:cstheme="minorHAnsi"/>
+          <w:i/>
+          <w:iCs/>
+        </w:rPr>
+      </w:pPr>
+      <w:r>
+        <w:rPr>
+          <w:rFonts w:eastAsia="Times New Roman" w:cstheme="minorHAnsi"/>
+        </w:rPr>
+        <w:t xml:space="preserve">Having </w:t>
+      </w:r>
+      <w:r>
+        <w:rPr>
+          <w:rFonts w:eastAsia="Times New Roman" w:cstheme="minorHAnsi"/>
+          <w:b/>
+          <w:bCs/>
+        </w:rPr>
+        <w:t>tech support</w:t>
+      </w:r>
+      <w:r>
+        <w:rPr>
+          <w:rFonts w:eastAsia="Times New Roman" w:cstheme="minorHAnsi"/>
+          <w:b/>
+          <w:bCs/>
+        </w:rPr>
+        <w:t xml:space="preserve"> </w:t>
+      </w:r>
+      <w:r>
+        <w:rPr>
+          <w:rFonts w:eastAsia="Times New Roman" w:cstheme="minorHAnsi"/>
+        </w:rPr>
+        <w:t xml:space="preserve">increases odds of churn by an extremely large </w:t>
+      </w:r>
+      <w:proofErr w:type="gramStart"/>
+      <w:r>
+        <w:rPr>
+          <w:rFonts w:eastAsia="Times New Roman" w:cstheme="minorHAnsi"/>
+        </w:rPr>
+        <w:t>amount</w:t>
+      </w:r>
+      <w:proofErr w:type="gramEnd"/>
+      <w:r>
+        <w:rPr>
+          <w:rFonts w:eastAsia="Times New Roman" w:cstheme="minorHAnsi"/>
+        </w:rPr>
+        <w:t xml:space="preserve"> of times the </w:t>
+      </w:r>
+      <w:r>
+        <w:rPr>
+          <w:rFonts w:eastAsia="Times New Roman" w:cstheme="minorHAnsi"/>
+        </w:rPr>
+        <w:t>odds of not having tech support (exp(</w:t>
+      </w:r>
+      <w:proofErr w:type="spellStart"/>
+      <w:r>
+        <w:rPr>
+          <w:rFonts w:eastAsia="Times New Roman" w:cstheme="minorHAnsi"/>
+        </w:rPr>
+        <w:t>TechSupportYes</w:t>
+      </w:r>
+      <w:proofErr w:type="spellEnd"/>
+      <w:r>
+        <w:rPr>
+          <w:rFonts w:eastAsia="Times New Roman" w:cstheme="minorHAnsi"/>
+        </w:rPr>
+        <w:t>)</w:t>
+      </w:r>
+      <w:r>
+        <w:rPr>
+          <w:rFonts w:eastAsia="Times New Roman" w:cstheme="minorHAnsi"/>
+        </w:rPr>
+        <w:t xml:space="preserve"> </w:t>
+      </w:r>
+      <w:r>
+        <w:rPr>
+          <w:rFonts w:eastAsia="Times New Roman" w:cstheme="minorHAnsi"/>
+        </w:rPr>
+        <w:t>=</w:t>
+      </w:r>
+      <w:r>
+        <w:rPr>
+          <w:rFonts w:eastAsia="Times New Roman" w:cstheme="minorHAnsi"/>
+        </w:rPr>
+        <w:t xml:space="preserve"> </w:t>
+      </w:r>
+      <w:r>
+        <w:rPr>
+          <w:rFonts w:eastAsia="Times New Roman" w:cstheme="minorHAnsi"/>
+        </w:rPr>
+        <w:t>8.556024e+190</w:t>
+      </w:r>
+      <w:r>
+        <w:rPr>
+          <w:rFonts w:eastAsia="Times New Roman" w:cstheme="minorHAnsi"/>
+        </w:rPr>
+        <w:t>)</w:t>
+      </w:r>
+    </w:p>
+    <w:p>
+      <w:pPr>
+        <w:numPr>
+          <w:ilvl w:val="1"/>
+          <w:numId w:val="2"/>
+        </w:numPr>
+        <w:spacing w:before="100" w:beforeAutospacing="1" w:after="100" w:afterAutospacing="1" w:line="240" w:lineRule="auto"/>
+        <w:rPr>
+          <w:rFonts w:eastAsia="Times New Roman" w:cstheme="minorHAnsi"/>
+          <w:i/>
+          <w:iCs/>
+        </w:rPr>
+      </w:pPr>
+      <w:r>
+        <w:rPr>
+          <w:rFonts w:eastAsia="Times New Roman" w:cstheme="minorHAnsi"/>
+        </w:rPr>
+        <w:t>Phone &amp; Internet (</w:t>
+      </w:r>
+      <w:proofErr w:type="spellStart"/>
+      <w:r>
+        <w:rPr>
+          <w:rFonts w:eastAsia="Times New Roman" w:cstheme="minorHAnsi"/>
+        </w:rPr>
+        <w:t>pi_logit</w:t>
+      </w:r>
+      <w:proofErr w:type="spellEnd"/>
+      <w:r>
+        <w:rPr>
+          <w:rFonts w:eastAsia="Times New Roman" w:cstheme="minorHAnsi"/>
+        </w:rPr>
+        <w:t>):</w:t>
+      </w:r>
+      <w:r>
+        <w:rPr>
+          <w:rFonts w:eastAsia="Times New Roman" w:cstheme="minorHAnsi"/>
+        </w:rPr>
+        <w:t xml:space="preserve"> </w:t>
+      </w:r>
+    </w:p>
+    <w:p>
+      <w:pPr>
+        <w:numPr>
+          <w:ilvl w:val="2"/>
+          <w:numId w:val="2"/>
+        </w:numPr>
+        <w:spacing w:before="100" w:beforeAutospacing="1" w:after="100" w:afterAutospacing="1" w:line="240" w:lineRule="auto"/>
+        <w:rPr>
+          <w:rFonts w:eastAsia="Times New Roman" w:cstheme="minorHAnsi"/>
+          <w:i/>
+          <w:iCs/>
+        </w:rPr>
+      </w:pPr>
+      <w:r>
+        <w:rPr>
+          <w:rFonts w:eastAsia="Times New Roman" w:cstheme="minorHAnsi"/>
+        </w:rPr>
+        <w:t xml:space="preserve">Paying by </w:t>
+      </w:r>
+      <w:r>
+        <w:rPr>
+          <w:rFonts w:eastAsia="Times New Roman" w:cstheme="minorHAnsi"/>
+          <w:b/>
+          <w:bCs/>
+        </w:rPr>
+        <w:t>electronic check</w:t>
+      </w:r>
+      <w:r>
+        <w:rPr>
+          <w:rFonts w:eastAsia="Times New Roman" w:cstheme="minorHAnsi"/>
+        </w:rPr>
+        <w:t xml:space="preserve"> increases odds of churn by 1.22 times the odds of paying by mailed check (exp(</w:t>
+      </w:r>
+      <w:proofErr w:type="spellStart"/>
+      <w:r>
+        <w:rPr>
+          <w:rFonts w:eastAsia="Times New Roman" w:cstheme="minorHAnsi"/>
+        </w:rPr>
+        <w:t>PaymentMethodElectronic</w:t>
+      </w:r>
+      <w:proofErr w:type="spellEnd"/>
+      <w:r>
+        <w:rPr>
+          <w:rFonts w:eastAsia="Times New Roman" w:cstheme="minorHAnsi"/>
+        </w:rPr>
+        <w:t xml:space="preserve"> check</w:t>
+      </w:r>
+      <w:r>
+        <w:rPr>
+          <w:rFonts w:eastAsia="Times New Roman" w:cstheme="minorHAnsi"/>
+        </w:rPr>
+        <w:t>)</w:t>
+      </w:r>
+      <w:r>
+        <w:rPr>
+          <w:rFonts w:eastAsia="Times New Roman" w:cstheme="minorHAnsi"/>
+        </w:rPr>
+        <w:t xml:space="preserve"> = </w:t>
+      </w:r>
+      <w:r>
+        <w:rPr>
+          <w:rFonts w:eastAsia="Times New Roman" w:cstheme="minorHAnsi"/>
+        </w:rPr>
+        <w:t>1.2168401</w:t>
+      </w:r>
+      <w:r>
+        <w:rPr>
+          <w:rFonts w:eastAsia="Times New Roman" w:cstheme="minorHAnsi"/>
+        </w:rPr>
+        <w:t>)</w:t>
+      </w:r>
+    </w:p>
+    <w:p>
+      <w:pPr>
+        <w:numPr>
+          <w:ilvl w:val="2"/>
+          <w:numId w:val="2"/>
+        </w:numPr>
+        <w:spacing w:before="100" w:beforeAutospacing="1" w:after="100" w:afterAutospacing="1" w:line="240" w:lineRule="auto"/>
+        <w:rPr>
+          <w:rFonts w:eastAsia="Times New Roman" w:cstheme="minorHAnsi"/>
+          <w:i/>
+          <w:iCs/>
+        </w:rPr>
+      </w:pPr>
+      <w:r>
+        <w:rPr>
+          <w:rFonts w:eastAsia="Times New Roman" w:cstheme="minorHAnsi"/>
+        </w:rPr>
+        <w:t xml:space="preserve">Being a </w:t>
+      </w:r>
+      <w:r>
+        <w:rPr>
+          <w:rFonts w:eastAsia="Times New Roman" w:cstheme="minorHAnsi"/>
+          <w:b/>
+          <w:bCs/>
+        </w:rPr>
+        <w:t>senior citizen</w:t>
+      </w:r>
+      <w:r>
+        <w:rPr>
+          <w:rFonts w:eastAsia="Times New Roman" w:cstheme="minorHAnsi"/>
+        </w:rPr>
+        <w:t xml:space="preserve"> increases odds of </w:t>
+      </w:r>
+      <w:proofErr w:type="spellStart"/>
+      <w:r>
+        <w:rPr>
+          <w:rFonts w:eastAsia="Times New Roman" w:cstheme="minorHAnsi"/>
+        </w:rPr>
+        <w:t>chuirn</w:t>
+      </w:r>
+      <w:proofErr w:type="spellEnd"/>
+      <w:r>
+        <w:rPr>
+          <w:rFonts w:eastAsia="Times New Roman" w:cstheme="minorHAnsi"/>
+        </w:rPr>
+        <w:t xml:space="preserve"> by 1.17 times the odds of not being a </w:t>
+      </w:r>
+      <w:r>
+        <w:rPr>
+          <w:rFonts w:eastAsia="Times New Roman" w:cstheme="minorHAnsi"/>
+        </w:rPr>
+        <w:t>s</w:t>
+      </w:r>
+      <w:r>
+        <w:rPr>
+          <w:rFonts w:eastAsia="Times New Roman" w:cstheme="minorHAnsi"/>
+        </w:rPr>
+        <w:t xml:space="preserve">enior citizen </w:t>
+      </w:r>
+      <w:r>
+        <w:rPr>
+          <w:rFonts w:eastAsia="Times New Roman" w:cstheme="minorHAnsi"/>
+        </w:rPr>
+        <w:t>(</w:t>
+      </w:r>
+      <w:r>
+        <w:rPr>
+          <w:rFonts w:eastAsia="Times New Roman" w:cstheme="minorHAnsi"/>
+        </w:rPr>
+        <w:t>exp(</w:t>
+      </w:r>
+      <w:proofErr w:type="spellStart"/>
+      <w:r>
+        <w:rPr>
+          <w:rFonts w:eastAsia="Times New Roman" w:cstheme="minorHAnsi"/>
+        </w:rPr>
+        <w:t>SeniorCitizenYes</w:t>
+      </w:r>
+      <w:proofErr w:type="spellEnd"/>
+      <w:r>
+        <w:rPr>
+          <w:rFonts w:eastAsia="Times New Roman" w:cstheme="minorHAnsi"/>
+        </w:rPr>
+        <w:t xml:space="preserve">) = </w:t>
+      </w:r>
+      <w:r>
+        <w:rPr>
+          <w:rFonts w:eastAsia="Times New Roman" w:cstheme="minorHAnsi"/>
+        </w:rPr>
+        <w:t xml:space="preserve"> 1.1734535</w:t>
+      </w:r>
+      <w:r>
+        <w:rPr>
+          <w:rFonts w:eastAsia="Times New Roman" w:cstheme="minorHAnsi"/>
+        </w:rPr>
+        <w:t>)</w:t>
+      </w:r>
+    </w:p>
+    <w:p>
+      <w:pPr>
+        <w:numPr>
+          <w:ilvl w:val="2"/>
+          <w:numId w:val="2"/>
+        </w:numPr>
+        <w:spacing w:before="100" w:beforeAutospacing="1" w:after="100" w:afterAutospacing="1" w:line="240" w:lineRule="auto"/>
+        <w:rPr>
+          <w:rFonts w:eastAsia="Times New Roman" w:cstheme="minorHAnsi"/>
+          <w:i/>
+          <w:iCs/>
+        </w:rPr>
+      </w:pPr>
+      <w:r>
+        <w:rPr>
+          <w:rFonts w:eastAsia="Times New Roman" w:cstheme="minorHAnsi"/>
+        </w:rPr>
+        <w:t>Using paperless billing</w:t>
+      </w:r>
+      <w:r>
+        <w:rPr>
+          <w:rFonts w:eastAsia="Times New Roman" w:cstheme="minorHAnsi"/>
+        </w:rPr>
+        <w:t xml:space="preserve"> increases odds of churn by </w:t>
+      </w:r>
+      <w:r>
+        <w:rPr>
+          <w:rFonts w:eastAsia="Times New Roman" w:cstheme="minorHAnsi"/>
+        </w:rPr>
+        <w:t>1.12 times the odds of not using paperless billing (exp(</w:t>
+      </w:r>
+      <w:proofErr w:type="spellStart"/>
+      <w:r>
+        <w:rPr>
+          <w:rFonts w:eastAsia="Times New Roman" w:cstheme="minorHAnsi"/>
+        </w:rPr>
+        <w:t>PaperlessBillingYes</w:t>
+      </w:r>
+      <w:proofErr w:type="spellEnd"/>
+      <w:r>
+        <w:rPr>
+          <w:rFonts w:eastAsia="Times New Roman" w:cstheme="minorHAnsi"/>
+        </w:rPr>
+        <w:t>)=</w:t>
+      </w:r>
+      <w:r>
+        <w:rPr>
+          <w:rFonts w:eastAsia="Times New Roman" w:cstheme="minorHAnsi"/>
+        </w:rPr>
+        <w:t xml:space="preserve"> 1.1204706</w:t>
+      </w:r>
+      <w:r>
+        <w:rPr>
+          <w:rFonts w:eastAsia="Times New Roman" w:cstheme="minorHAnsi"/>
+        </w:rPr>
+        <w:t>)</w:t>
+      </w:r>
+      <w:r>
+        <w:rPr>
+          <w:rFonts w:eastAsia="Times New Roman" w:cstheme="minorHAnsi"/>
+          <w:i/>
+          <w:iCs/>
+        </w:rPr>
+        <w:br/>
+      </w:r>
     </w:p>
     <w:p>
       <w:pPr>
@@ -2218,54 +4838,475 @@
         </w:numPr>
         <w:spacing w:before="100" w:beforeAutospacing="1" w:after="100" w:afterAutospacing="1" w:line="240" w:lineRule="auto"/>
         <w:rPr>
-          <w:rFonts w:ascii="Times New Roman" w:eastAsia="Times New Roman" w:hAnsi="Times New Roman" w:cs="Times New Roman"/>
-          <w:sz w:val="24"/>
-          <w:szCs w:val="24"/>
-        </w:rPr>
-      </w:pPr>
-      <w:r>
-        <w:rPr>
-          <w:rFonts w:ascii="Times New Roman" w:eastAsia="Times New Roman" w:hAnsi="Times New Roman" w:cs="Times New Roman"/>
-          <w:sz w:val="24"/>
-          <w:szCs w:val="24"/>
+          <w:rFonts w:eastAsia="Times New Roman" w:cstheme="minorHAnsi"/>
+        </w:rPr>
+      </w:pPr>
+      <w:r>
+        <w:rPr>
+          <w:rFonts w:eastAsia="Times New Roman" w:cstheme="minorHAnsi"/>
         </w:rPr>
         <w:t>Fit your models using test data, and compute recall, precision, F1-score, and AUC values for each of your three models. Create a table with these values. (2 points)</w:t>
       </w:r>
     </w:p>
+    <w:tbl>
+      <w:tblPr>
+        <w:tblStyle w:val="TableGrid"/>
+        <w:tblW w:w="0" w:type="auto"/>
+        <w:tblInd w:w="360" w:type="dxa"/>
+        <w:tblLook w:val="04A0" w:firstRow="1" w:lastRow="0" w:firstColumn="1" w:lastColumn="0" w:noHBand="0" w:noVBand="1"/>
+      </w:tblPr>
+      <w:tblGrid>
+        <w:gridCol w:w="1790"/>
+        <w:gridCol w:w="1793"/>
+        <w:gridCol w:w="1802"/>
+        <w:gridCol w:w="1793"/>
+        <w:gridCol w:w="1812"/>
+      </w:tblGrid>
+      <w:tr>
+        <w:tc>
+          <w:tcPr>
+            <w:tcW w:w="1870" w:type="dxa"/>
+            <w:shd w:val="clear" w:color="auto" w:fill="B4C6E7" w:themeFill="accent1" w:themeFillTint="66"/>
+          </w:tcPr>
+          <w:p>
+            <w:pPr>
+              <w:spacing w:before="100" w:beforeAutospacing="1" w:after="100" w:afterAutospacing="1"/>
+              <w:jc w:val="center"/>
+              <w:rPr>
+                <w:rFonts w:eastAsia="Times New Roman" w:cstheme="minorHAnsi"/>
+                <w:b/>
+                <w:bCs/>
+              </w:rPr>
+            </w:pPr>
+            <w:r>
+              <w:rPr>
+                <w:rFonts w:eastAsia="Times New Roman" w:cstheme="minorHAnsi"/>
+                <w:b/>
+                <w:bCs/>
+              </w:rPr>
+              <w:t>Model</w:t>
+            </w:r>
+          </w:p>
+        </w:tc>
+        <w:tc>
+          <w:tcPr>
+            <w:tcW w:w="1870" w:type="dxa"/>
+            <w:shd w:val="clear" w:color="auto" w:fill="B4C6E7" w:themeFill="accent1" w:themeFillTint="66"/>
+          </w:tcPr>
+          <w:p>
+            <w:pPr>
+              <w:spacing w:before="100" w:beforeAutospacing="1" w:after="100" w:afterAutospacing="1"/>
+              <w:jc w:val="center"/>
+              <w:rPr>
+                <w:rFonts w:eastAsia="Times New Roman" w:cstheme="minorHAnsi"/>
+                <w:b/>
+                <w:bCs/>
+              </w:rPr>
+            </w:pPr>
+            <w:r>
+              <w:rPr>
+                <w:rFonts w:eastAsia="Times New Roman" w:cstheme="minorHAnsi"/>
+                <w:b/>
+                <w:bCs/>
+              </w:rPr>
+              <w:t>Recall</w:t>
+            </w:r>
+          </w:p>
+        </w:tc>
+        <w:tc>
+          <w:tcPr>
+            <w:tcW w:w="1870" w:type="dxa"/>
+            <w:shd w:val="clear" w:color="auto" w:fill="B4C6E7" w:themeFill="accent1" w:themeFillTint="66"/>
+          </w:tcPr>
+          <w:p>
+            <w:pPr>
+              <w:spacing w:before="100" w:beforeAutospacing="1" w:after="100" w:afterAutospacing="1"/>
+              <w:jc w:val="center"/>
+              <w:rPr>
+                <w:rFonts w:eastAsia="Times New Roman" w:cstheme="minorHAnsi"/>
+                <w:b/>
+                <w:bCs/>
+              </w:rPr>
+            </w:pPr>
+            <w:r>
+              <w:rPr>
+                <w:rFonts w:eastAsia="Times New Roman" w:cstheme="minorHAnsi"/>
+                <w:b/>
+                <w:bCs/>
+              </w:rPr>
+              <w:t>Precision</w:t>
+            </w:r>
+          </w:p>
+        </w:tc>
+        <w:tc>
+          <w:tcPr>
+            <w:tcW w:w="1870" w:type="dxa"/>
+            <w:shd w:val="clear" w:color="auto" w:fill="B4C6E7" w:themeFill="accent1" w:themeFillTint="66"/>
+          </w:tcPr>
+          <w:p>
+            <w:pPr>
+              <w:spacing w:before="100" w:beforeAutospacing="1" w:after="100" w:afterAutospacing="1"/>
+              <w:jc w:val="center"/>
+              <w:rPr>
+                <w:rFonts w:eastAsia="Times New Roman" w:cstheme="minorHAnsi"/>
+                <w:b/>
+                <w:bCs/>
+              </w:rPr>
+            </w:pPr>
+            <w:r>
+              <w:rPr>
+                <w:rFonts w:eastAsia="Times New Roman" w:cstheme="minorHAnsi"/>
+                <w:b/>
+                <w:bCs/>
+              </w:rPr>
+              <w:t>F1</w:t>
+            </w:r>
+          </w:p>
+        </w:tc>
+        <w:tc>
+          <w:tcPr>
+            <w:tcW w:w="1870" w:type="dxa"/>
+            <w:shd w:val="clear" w:color="auto" w:fill="B4C6E7" w:themeFill="accent1" w:themeFillTint="66"/>
+          </w:tcPr>
+          <w:p>
+            <w:pPr>
+              <w:spacing w:before="100" w:beforeAutospacing="1" w:after="100" w:afterAutospacing="1"/>
+              <w:jc w:val="center"/>
+              <w:rPr>
+                <w:rFonts w:eastAsia="Times New Roman" w:cstheme="minorHAnsi"/>
+                <w:b/>
+                <w:bCs/>
+              </w:rPr>
+            </w:pPr>
+            <w:r>
+              <w:rPr>
+                <w:rFonts w:eastAsia="Times New Roman" w:cstheme="minorHAnsi"/>
+                <w:b/>
+                <w:bCs/>
+              </w:rPr>
+              <w:t>AUC</w:t>
+            </w:r>
+          </w:p>
+        </w:tc>
+      </w:tr>
+      <w:tr>
+        <w:tc>
+          <w:tcPr>
+            <w:tcW w:w="1870" w:type="dxa"/>
+          </w:tcPr>
+          <w:p>
+            <w:pPr>
+              <w:spacing w:before="100" w:beforeAutospacing="1" w:after="100" w:afterAutospacing="1"/>
+              <w:rPr>
+                <w:rFonts w:eastAsia="Times New Roman" w:cstheme="minorHAnsi"/>
+              </w:rPr>
+            </w:pPr>
+            <w:proofErr w:type="spellStart"/>
+            <w:r>
+              <w:rPr>
+                <w:rFonts w:eastAsia="Times New Roman" w:cstheme="minorHAnsi"/>
+              </w:rPr>
+              <w:t>p_</w:t>
+            </w:r>
+            <w:r>
+              <w:rPr>
+                <w:rFonts w:eastAsia="Times New Roman" w:cstheme="minorHAnsi"/>
+              </w:rPr>
+              <w:t>logit</w:t>
+            </w:r>
+            <w:proofErr w:type="spellEnd"/>
+          </w:p>
+        </w:tc>
+        <w:tc>
+          <w:tcPr>
+            <w:tcW w:w="1870" w:type="dxa"/>
+          </w:tcPr>
+          <w:p>
+            <w:pPr>
+              <w:spacing w:before="100" w:beforeAutospacing="1" w:after="100" w:afterAutospacing="1"/>
+              <w:rPr>
+                <w:rFonts w:eastAsia="Times New Roman" w:cstheme="minorHAnsi"/>
+              </w:rPr>
+            </w:pPr>
+            <w:r>
+              <w:rPr>
+                <w:rFonts w:eastAsia="Times New Roman" w:cstheme="minorHAnsi"/>
+              </w:rPr>
+              <w:t>0.99831</w:t>
+            </w:r>
+          </w:p>
+        </w:tc>
+        <w:tc>
+          <w:tcPr>
+            <w:tcW w:w="1870" w:type="dxa"/>
+          </w:tcPr>
+          <w:p>
+            <w:pPr>
+              <w:spacing w:before="100" w:beforeAutospacing="1" w:after="100" w:afterAutospacing="1"/>
+              <w:rPr>
+                <w:rFonts w:eastAsia="Times New Roman" w:cstheme="minorHAnsi"/>
+              </w:rPr>
+            </w:pPr>
+            <w:r>
+              <w:rPr>
+                <w:rFonts w:eastAsia="Times New Roman" w:cstheme="minorHAnsi"/>
+              </w:rPr>
+              <w:t>0.92543</w:t>
+            </w:r>
+          </w:p>
+        </w:tc>
+        <w:tc>
+          <w:tcPr>
+            <w:tcW w:w="1870" w:type="dxa"/>
+          </w:tcPr>
+          <w:p>
+            <w:pPr>
+              <w:spacing w:before="100" w:beforeAutospacing="1" w:after="100" w:afterAutospacing="1"/>
+              <w:rPr>
+                <w:rFonts w:eastAsia="Times New Roman" w:cstheme="minorHAnsi"/>
+              </w:rPr>
+            </w:pPr>
+            <w:r>
+              <w:rPr>
+                <w:rFonts w:eastAsia="Times New Roman" w:cstheme="minorHAnsi"/>
+              </w:rPr>
+              <w:t>0.96049</w:t>
+            </w:r>
+          </w:p>
+        </w:tc>
+        <w:tc>
+          <w:tcPr>
+            <w:tcW w:w="1870" w:type="dxa"/>
+          </w:tcPr>
+          <w:p>
+            <w:pPr>
+              <w:spacing w:before="100" w:beforeAutospacing="1" w:after="100" w:afterAutospacing="1"/>
+              <w:rPr>
+                <w:rFonts w:eastAsia="Times New Roman" w:cstheme="minorHAnsi"/>
+              </w:rPr>
+            </w:pPr>
+            <w:r>
+              <w:rPr>
+                <w:rFonts w:eastAsia="Times New Roman" w:cstheme="minorHAnsi"/>
+              </w:rPr>
+              <w:t>0.5043616</w:t>
+            </w:r>
+          </w:p>
+        </w:tc>
+      </w:tr>
+      <w:tr>
+        <w:tc>
+          <w:tcPr>
+            <w:tcW w:w="1870" w:type="dxa"/>
+          </w:tcPr>
+          <w:p>
+            <w:pPr>
+              <w:spacing w:before="100" w:beforeAutospacing="1" w:after="100" w:afterAutospacing="1"/>
+              <w:rPr>
+                <w:rFonts w:eastAsia="Times New Roman" w:cstheme="minorHAnsi"/>
+              </w:rPr>
+            </w:pPr>
+            <w:proofErr w:type="spellStart"/>
+            <w:r>
+              <w:rPr>
+                <w:rFonts w:eastAsia="Times New Roman" w:cstheme="minorHAnsi"/>
+              </w:rPr>
+              <w:t>I_logit</w:t>
+            </w:r>
+            <w:proofErr w:type="spellEnd"/>
+          </w:p>
+        </w:tc>
+        <w:tc>
+          <w:tcPr>
+            <w:tcW w:w="1870" w:type="dxa"/>
+          </w:tcPr>
+          <w:p>
+            <w:pPr>
+              <w:spacing w:before="100" w:beforeAutospacing="1" w:after="100" w:afterAutospacing="1"/>
+              <w:rPr>
+                <w:rFonts w:eastAsia="Times New Roman" w:cstheme="minorHAnsi"/>
+              </w:rPr>
+            </w:pPr>
+            <w:r>
+              <w:rPr>
+                <w:rFonts w:eastAsia="Times New Roman" w:cstheme="minorHAnsi"/>
+              </w:rPr>
+              <w:t>0.7987</w:t>
+            </w:r>
+          </w:p>
+        </w:tc>
+        <w:tc>
+          <w:tcPr>
+            <w:tcW w:w="1870" w:type="dxa"/>
+          </w:tcPr>
+          <w:p>
+            <w:pPr>
+              <w:spacing w:before="100" w:beforeAutospacing="1" w:after="100" w:afterAutospacing="1"/>
+              <w:rPr>
+                <w:rFonts w:eastAsia="Times New Roman" w:cstheme="minorHAnsi"/>
+              </w:rPr>
+            </w:pPr>
+            <w:r>
+              <w:rPr>
+                <w:rFonts w:eastAsia="Times New Roman" w:cstheme="minorHAnsi"/>
+              </w:rPr>
+              <w:t>0.7953</w:t>
+            </w:r>
+          </w:p>
+        </w:tc>
+        <w:tc>
+          <w:tcPr>
+            <w:tcW w:w="1870" w:type="dxa"/>
+          </w:tcPr>
+          <w:p>
+            <w:pPr>
+              <w:spacing w:before="100" w:beforeAutospacing="1" w:after="100" w:afterAutospacing="1"/>
+              <w:rPr>
+                <w:rFonts w:eastAsia="Times New Roman" w:cstheme="minorHAnsi"/>
+              </w:rPr>
+            </w:pPr>
+            <w:r>
+              <w:rPr>
+                <w:rFonts w:eastAsia="Times New Roman" w:cstheme="minorHAnsi"/>
+              </w:rPr>
+              <w:t>0.7970</w:t>
+            </w:r>
+          </w:p>
+        </w:tc>
+        <w:tc>
+          <w:tcPr>
+            <w:tcW w:w="1870" w:type="dxa"/>
+          </w:tcPr>
+          <w:p>
+            <w:pPr>
+              <w:spacing w:before="100" w:beforeAutospacing="1" w:after="100" w:afterAutospacing="1"/>
+              <w:rPr>
+                <w:rFonts w:eastAsia="Times New Roman" w:cstheme="minorHAnsi"/>
+              </w:rPr>
+            </w:pPr>
+            <w:r>
+              <w:rPr>
+                <w:rFonts w:eastAsia="Times New Roman" w:cstheme="minorHAnsi"/>
+              </w:rPr>
+              <w:t>0.5909091</w:t>
+            </w:r>
+          </w:p>
+        </w:tc>
+      </w:tr>
+      <w:tr>
+        <w:tc>
+          <w:tcPr>
+            <w:tcW w:w="1870" w:type="dxa"/>
+          </w:tcPr>
+          <w:p>
+            <w:pPr>
+              <w:spacing w:before="100" w:beforeAutospacing="1" w:after="100" w:afterAutospacing="1"/>
+              <w:rPr>
+                <w:rFonts w:eastAsia="Times New Roman" w:cstheme="minorHAnsi"/>
+              </w:rPr>
+            </w:pPr>
+            <w:proofErr w:type="spellStart"/>
+            <w:r>
+              <w:rPr>
+                <w:rFonts w:eastAsia="Times New Roman" w:cstheme="minorHAnsi"/>
+              </w:rPr>
+              <w:t>pi</w:t>
+            </w:r>
+            <w:r>
+              <w:rPr>
+                <w:rFonts w:eastAsia="Times New Roman" w:cstheme="minorHAnsi"/>
+              </w:rPr>
+              <w:t>_logit</w:t>
+            </w:r>
+            <w:proofErr w:type="spellEnd"/>
+          </w:p>
+        </w:tc>
+        <w:tc>
+          <w:tcPr>
+            <w:tcW w:w="1870" w:type="dxa"/>
+          </w:tcPr>
+          <w:p>
+            <w:pPr>
+              <w:spacing w:before="100" w:beforeAutospacing="1" w:after="100" w:afterAutospacing="1"/>
+              <w:rPr>
+                <w:rFonts w:eastAsia="Times New Roman" w:cstheme="minorHAnsi"/>
+              </w:rPr>
+            </w:pPr>
+            <w:r>
+              <w:rPr>
+                <w:rFonts w:eastAsia="Times New Roman" w:cstheme="minorHAnsi"/>
+              </w:rPr>
+              <w:t>0.8514</w:t>
+            </w:r>
+          </w:p>
+        </w:tc>
+        <w:tc>
+          <w:tcPr>
+            <w:tcW w:w="1870" w:type="dxa"/>
+          </w:tcPr>
+          <w:p>
+            <w:pPr>
+              <w:spacing w:before="100" w:beforeAutospacing="1" w:after="100" w:afterAutospacing="1"/>
+              <w:rPr>
+                <w:rFonts w:eastAsia="Times New Roman" w:cstheme="minorHAnsi"/>
+              </w:rPr>
+            </w:pPr>
+            <w:r>
+              <w:rPr>
+                <w:rFonts w:eastAsia="Times New Roman" w:cstheme="minorHAnsi"/>
+              </w:rPr>
+              <w:t>0.8189</w:t>
+            </w:r>
+          </w:p>
+        </w:tc>
+        <w:tc>
+          <w:tcPr>
+            <w:tcW w:w="1870" w:type="dxa"/>
+          </w:tcPr>
+          <w:p>
+            <w:pPr>
+              <w:spacing w:before="100" w:beforeAutospacing="1" w:after="100" w:afterAutospacing="1"/>
+              <w:rPr>
+                <w:rFonts w:eastAsia="Times New Roman" w:cstheme="minorHAnsi"/>
+              </w:rPr>
+            </w:pPr>
+            <w:r>
+              <w:rPr>
+                <w:rFonts w:eastAsia="Times New Roman" w:cstheme="minorHAnsi"/>
+              </w:rPr>
+              <w:t>0.8348</w:t>
+            </w:r>
+          </w:p>
+        </w:tc>
+        <w:tc>
+          <w:tcPr>
+            <w:tcW w:w="1870" w:type="dxa"/>
+          </w:tcPr>
+          <w:p>
+            <w:pPr>
+              <w:spacing w:before="100" w:beforeAutospacing="1" w:after="100" w:afterAutospacing="1"/>
+              <w:rPr>
+                <w:rFonts w:eastAsia="Times New Roman" w:cstheme="minorHAnsi"/>
+              </w:rPr>
+            </w:pPr>
+            <w:r>
+              <w:rPr>
+                <w:rFonts w:eastAsia="Times New Roman" w:cstheme="minorHAnsi"/>
+              </w:rPr>
+              <w:t>0.7271424</w:t>
+            </w:r>
+          </w:p>
+        </w:tc>
+      </w:tr>
+    </w:tbl>
     <w:p>
       <w:pPr>
-        <w:numPr>
-          <w:ilvl w:val="0"/>
-          <w:numId w:val="2"/>
-        </w:numPr>
         <w:spacing w:before="100" w:beforeAutospacing="1" w:after="100" w:afterAutospacing="1" w:line="240" w:lineRule="auto"/>
         <w:rPr>
-          <w:rFonts w:ascii="Times New Roman" w:eastAsia="Times New Roman" w:hAnsi="Times New Roman" w:cs="Times New Roman"/>
-          <w:sz w:val="24"/>
-          <w:szCs w:val="24"/>
-        </w:rPr>
-      </w:pPr>
-      <w:r>
-        <w:rPr>
-          <w:rFonts w:ascii="Times New Roman" w:eastAsia="Times New Roman" w:hAnsi="Times New Roman" w:cs="Times New Roman"/>
-          <w:sz w:val="24"/>
-          <w:szCs w:val="24"/>
-        </w:rPr>
-        <w:t>Cleanliness of code (1 point)</w:t>
-      </w:r>
+          <w:rFonts w:eastAsia="Times New Roman" w:cstheme="minorHAnsi"/>
+        </w:rPr>
+      </w:pPr>
     </w:p>
-    <w:p>
-      <w:pPr>
-        <w:spacing w:before="100" w:beforeAutospacing="1" w:after="100" w:afterAutospacing="1" w:line="240" w:lineRule="auto"/>
-        <w:ind w:left="360"/>
-        <w:rPr>
-          <w:rFonts w:ascii="Times New Roman" w:eastAsia="Times New Roman" w:hAnsi="Times New Roman" w:cs="Times New Roman"/>
-          <w:sz w:val="24"/>
-          <w:szCs w:val="24"/>
-        </w:rPr>
-      </w:pPr>
-    </w:p>
-    <w:p/>
     <w:sectPr>
       <w:headerReference w:type="default" r:id="rId7"/>
       <w:pgSz w:w="12240" w:h="15840"/>
@@ -2704,7 +5745,7 @@
         <w:rFonts w:ascii="Wingdings" w:hAnsi="Wingdings" w:hint="default"/>
       </w:rPr>
     </w:lvl>
-    <w:lvl w:ilvl="1" w:tplc="04090003" w:tentative="1">
+    <w:lvl w:ilvl="1" w:tplc="04090003">
       <w:start w:val="1"/>
       <w:numFmt w:val="bullet"/>
       <w:lvlText w:val="o"/>
@@ -2804,7 +5845,7 @@
   <w:abstractNum w:abstractNumId="4" w15:restartNumberingAfterBreak="0">
     <w:nsid w:val="73CA4D58"/>
     <w:multiLevelType w:val="multilevel"/>
-    <w:tmpl w:val="D366A374"/>
+    <w:tmpl w:val="7B7812EC"/>
     <w:lvl w:ilvl="0">
       <w:start w:val="1"/>
       <w:numFmt w:val="decimal"/>
@@ -2817,19 +5858,23 @@
         <w:ind w:left="360" w:hanging="360"/>
       </w:pPr>
     </w:lvl>
-    <w:lvl w:ilvl="1" w:tentative="1">
+    <w:lvl w:ilvl="1">
       <w:start w:val="1"/>
-      <w:numFmt w:val="decimal"/>
+      <w:numFmt w:val="lowerRoman"/>
       <w:lvlText w:val="%2."/>
-      <w:lvlJc w:val="left"/>
+      <w:lvlJc w:val="right"/>
       <w:pPr>
         <w:tabs>
           <w:tab w:val="num" w:pos="1080"/>
         </w:tabs>
         <w:ind w:left="1080" w:hanging="360"/>
       </w:pPr>
+      <w:rPr>
+        <w:i w:val="0"/>
+        <w:iCs w:val="0"/>
+      </w:rPr>
     </w:lvl>
-    <w:lvl w:ilvl="2" w:tentative="1">
+    <w:lvl w:ilvl="2">
       <w:start w:val="1"/>
       <w:numFmt w:val="decimal"/>
       <w:lvlText w:val="%3."/>
@@ -2840,6 +5885,10 @@
         </w:tabs>
         <w:ind w:left="1800" w:hanging="360"/>
       </w:pPr>
+      <w:rPr>
+        <w:i w:val="0"/>
+        <w:iCs w:val="0"/>
+      </w:rPr>
     </w:lvl>
     <w:lvl w:ilvl="3" w:tentative="1">
       <w:start w:val="1"/>
@@ -3528,6 +6577,25 @@
       <w:contextualSpacing/>
     </w:pPr>
   </w:style>
+  <w:style w:type="table" w:styleId="TableGrid">
+    <w:name w:val="Table Grid"/>
+    <w:basedOn w:val="TableNormal"/>
+    <w:uiPriority w:val="39"/>
+    <w:rsid w:val="00C53472"/>
+    <w:pPr>
+      <w:spacing w:after="0" w:line="240" w:lineRule="auto"/>
+    </w:pPr>
+    <w:tblPr>
+      <w:tblBorders>
+        <w:top w:val="single" w:sz="4" w:space="0" w:color="auto"/>
+        <w:left w:val="single" w:sz="4" w:space="0" w:color="auto"/>
+        <w:bottom w:val="single" w:sz="4" w:space="0" w:color="auto"/>
+        <w:right w:val="single" w:sz="4" w:space="0" w:color="auto"/>
+        <w:insideH w:val="single" w:sz="4" w:space="0" w:color="auto"/>
+        <w:insideV w:val="single" w:sz="4" w:space="0" w:color="auto"/>
+      </w:tblBorders>
+    </w:tblPr>
+  </w:style>
 </w:styles>
 </file>
 

</xml_diff>